<commit_message>
Edit on ERD Add cartitem and shopping card
</commit_message>
<xml_diff>
--- a/Erd project.docx
+++ b/Erd project.docx
@@ -1496,12 +1496,7 @@
                             </w:pPr>
                             <w:proofErr w:type="spellStart"/>
                             <w:r>
-                              <w:t>User_I</w:t>
-                            </w:r>
-                            <w:bookmarkStart w:id="0" w:name="_GoBack"/>
-                            <w:bookmarkEnd w:id="0"/>
-                            <w:r>
-                              <w:t>D</w:t>
+                              <w:t>User_ID</w:t>
                             </w:r>
                             <w:proofErr w:type="spellEnd"/>
                           </w:p>
@@ -3747,6 +3742,7 @@
           <w:tab w:val="left" w:pos="2292"/>
           <w:tab w:val="left" w:pos="5829"/>
           <w:tab w:val="left" w:pos="6129"/>
+          <w:tab w:val="left" w:pos="7853"/>
         </w:tabs>
       </w:pPr>
       <w:r>
@@ -3756,27 +3752,27 @@
         <mc:AlternateContent>
           <mc:Choice Requires="wps">
             <w:drawing>
-              <wp:anchor distT="0" distB="0" distL="114300" distR="114300" simplePos="0" relativeHeight="251718656" behindDoc="0" locked="0" layoutInCell="1" allowOverlap="1" wp14:anchorId="00B76F64" wp14:editId="1838ECDA">
-                <wp:simplePos x="0" y="0"/>
-                <wp:positionH relativeFrom="column">
-                  <wp:posOffset>3013862</wp:posOffset>
-                </wp:positionH>
-                <wp:positionV relativeFrom="paragraph">
-                  <wp:posOffset>181534</wp:posOffset>
-                </wp:positionV>
-                <wp:extent cx="964565" cy="1902232"/>
-                <wp:effectExtent l="57150" t="38100" r="64135" b="79375"/>
-                <wp:wrapNone/>
-                <wp:docPr id="66" name="Straight Arrow Connector 66"/>
+              <wp:anchor distT="0" distB="0" distL="114300" distR="114300" simplePos="0" relativeHeight="251743232" behindDoc="0" locked="0" layoutInCell="1" allowOverlap="1">
+                <wp:simplePos x="0" y="0"/>
+                <wp:positionH relativeFrom="column">
+                  <wp:posOffset>3657600</wp:posOffset>
+                </wp:positionH>
+                <wp:positionV relativeFrom="paragraph">
+                  <wp:posOffset>197780</wp:posOffset>
+                </wp:positionV>
+                <wp:extent cx="1200697" cy="3377344"/>
+                <wp:effectExtent l="57150" t="0" r="19050" b="52070"/>
+                <wp:wrapNone/>
+                <wp:docPr id="80" name="Straight Arrow Connector 80"/>
                 <wp:cNvGraphicFramePr/>
                 <a:graphic xmlns:a="http://schemas.openxmlformats.org/drawingml/2006/main">
                   <a:graphicData uri="http://schemas.microsoft.com/office/word/2010/wordprocessingShape">
                     <wps:wsp>
                       <wps:cNvCnPr/>
                       <wps:spPr>
-                        <a:xfrm flipV="1">
-                          <a:off x="0" y="0"/>
-                          <a:ext cx="964565" cy="1902232"/>
+                        <a:xfrm flipH="1">
+                          <a:off x="0" y="0"/>
+                          <a:ext cx="1200697" cy="3377344"/>
                         </a:xfrm>
                         <a:prstGeom prst="straightConnector1">
                           <a:avLst/>
@@ -3786,13 +3782,13 @@
                         </a:ln>
                       </wps:spPr>
                       <wps:style>
-                        <a:lnRef idx="2">
+                        <a:lnRef idx="1">
                           <a:schemeClr val="accent1"/>
                         </a:lnRef>
                         <a:fillRef idx="0">
                           <a:schemeClr val="accent1"/>
                         </a:fillRef>
-                        <a:effectRef idx="1">
+                        <a:effectRef idx="0">
                           <a:schemeClr val="accent1"/>
                         </a:effectRef>
                         <a:fontRef idx="minor">
@@ -3814,9 +3810,12 @@
           </mc:Choice>
           <mc:Fallback>
             <w:pict>
-              <v:shape id="Straight Arrow Connector 66" o:spid="_x0000_s1026" type="#_x0000_t32" style="position:absolute;margin-left:237.3pt;margin-top:14.3pt;width:75.95pt;height:149.8pt;flip:y;z-index:251718656;visibility:visible;mso-wrap-style:square;mso-width-percent:0;mso-height-percent:0;mso-wrap-distance-left:9pt;mso-wrap-distance-top:0;mso-wrap-distance-right:9pt;mso-wrap-distance-bottom:0;mso-position-horizontal:absolute;mso-position-horizontal-relative:text;mso-position-vertical:absolute;mso-position-vertical-relative:text;mso-width-percent:0;mso-height-percent:0;mso-width-relative:margin;mso-height-relative:margin" o:gfxdata="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" strokecolor="#4f81bd [3204]" strokeweight="2pt">
+              <v:shapetype id="_x0000_t32" coordsize="21600,21600" o:spt="32" o:oned="t" path="m,l21600,21600e" filled="f">
+                <v:path arrowok="t" fillok="f" o:connecttype="none"/>
+                <o:lock v:ext="edit" shapetype="t"/>
+              </v:shapetype>
+              <v:shape id="Straight Arrow Connector 80" o:spid="_x0000_s1026" type="#_x0000_t32" style="position:absolute;margin-left:4in;margin-top:15.55pt;width:94.55pt;height:265.95pt;flip:x;z-index:251743232;visibility:visible;mso-wrap-style:square;mso-width-percent:0;mso-height-percent:0;mso-wrap-distance-left:9pt;mso-wrap-distance-top:0;mso-wrap-distance-right:9pt;mso-wrap-distance-bottom:0;mso-position-horizontal:absolute;mso-position-horizontal-relative:text;mso-position-vertical:absolute;mso-position-vertical-relative:text;mso-width-percent:0;mso-height-percent:0;mso-width-relative:margin;mso-height-relative:margin" o:gfxdata="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" strokecolor="#4579b8 [3044]">
                 <v:stroke endarrow="open"/>
-                <v:shadow on="t" color="black" opacity="24903f" origin=",.5" offset="0,.55556mm"/>
               </v:shape>
             </w:pict>
           </mc:Fallback>
@@ -3829,27 +3828,27 @@
         <mc:AlternateContent>
           <mc:Choice Requires="wps">
             <w:drawing>
-              <wp:anchor distT="0" distB="0" distL="114300" distR="114300" simplePos="0" relativeHeight="251715584" behindDoc="0" locked="0" layoutInCell="1" allowOverlap="1" wp14:anchorId="3CE71756" wp14:editId="08770D4C">
-                <wp:simplePos x="0" y="0"/>
-                <wp:positionH relativeFrom="column">
-                  <wp:posOffset>1433780</wp:posOffset>
-                </wp:positionH>
-                <wp:positionV relativeFrom="paragraph">
-                  <wp:posOffset>123012</wp:posOffset>
-                </wp:positionV>
-                <wp:extent cx="1126540" cy="2216150"/>
-                <wp:effectExtent l="57150" t="19050" r="73660" b="88900"/>
-                <wp:wrapNone/>
-                <wp:docPr id="63" name="Straight Arrow Connector 63"/>
+              <wp:anchor distT="0" distB="0" distL="114300" distR="114300" simplePos="0" relativeHeight="251718656" behindDoc="0" locked="0" layoutInCell="1" allowOverlap="1" wp14:anchorId="00B76F64" wp14:editId="1838ECDA">
+                <wp:simplePos x="0" y="0"/>
+                <wp:positionH relativeFrom="column">
+                  <wp:posOffset>3013862</wp:posOffset>
+                </wp:positionH>
+                <wp:positionV relativeFrom="paragraph">
+                  <wp:posOffset>181534</wp:posOffset>
+                </wp:positionV>
+                <wp:extent cx="964565" cy="1902232"/>
+                <wp:effectExtent l="57150" t="38100" r="64135" b="79375"/>
+                <wp:wrapNone/>
+                <wp:docPr id="66" name="Straight Arrow Connector 66"/>
                 <wp:cNvGraphicFramePr/>
                 <a:graphic xmlns:a="http://schemas.openxmlformats.org/drawingml/2006/main">
                   <a:graphicData uri="http://schemas.microsoft.com/office/word/2010/wordprocessingShape">
                     <wps:wsp>
                       <wps:cNvCnPr/>
                       <wps:spPr>
-                        <a:xfrm flipH="1">
-                          <a:off x="0" y="0"/>
-                          <a:ext cx="1126540" cy="2216150"/>
+                        <a:xfrm flipV="1">
+                          <a:off x="0" y="0"/>
+                          <a:ext cx="964565" cy="1902232"/>
                         </a:xfrm>
                         <a:prstGeom prst="straightConnector1">
                           <a:avLst/>
@@ -3887,7 +3886,7 @@
           </mc:Choice>
           <mc:Fallback>
             <w:pict>
-              <v:shape id="Straight Arrow Connector 63" o:spid="_x0000_s1026" type="#_x0000_t32" style="position:absolute;margin-left:112.9pt;margin-top:9.7pt;width:88.7pt;height:174.5pt;flip:x;z-index:251715584;visibility:visible;mso-wrap-style:square;mso-width-percent:0;mso-height-percent:0;mso-wrap-distance-left:9pt;mso-wrap-distance-top:0;mso-wrap-distance-right:9pt;mso-wrap-distance-bottom:0;mso-position-horizontal:absolute;mso-position-horizontal-relative:text;mso-position-vertical:absolute;mso-position-vertical-relative:text;mso-width-percent:0;mso-height-percent:0;mso-width-relative:margin;mso-height-relative:margin" o:gfxdata="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" strokecolor="#4f81bd [3204]" strokeweight="2pt">
+              <v:shape id="Straight Arrow Connector 66" o:spid="_x0000_s1026" type="#_x0000_t32" style="position:absolute;margin-left:237.3pt;margin-top:14.3pt;width:75.95pt;height:149.8pt;flip:y;z-index:251718656;visibility:visible;mso-wrap-style:square;mso-width-percent:0;mso-height-percent:0;mso-wrap-distance-left:9pt;mso-wrap-distance-top:0;mso-wrap-distance-right:9pt;mso-wrap-distance-bottom:0;mso-position-horizontal:absolute;mso-position-horizontal-relative:text;mso-position-vertical:absolute;mso-position-vertical-relative:text;mso-width-percent:0;mso-height-percent:0;mso-width-relative:margin;mso-height-relative:margin" o:gfxdata="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" strokecolor="#4f81bd [3204]" strokeweight="2pt">
                 <v:stroke endarrow="open"/>
                 <v:shadow on="t" color="black" opacity="24903f" origin=",.5" offset="0,.55556mm"/>
               </v:shape>
@@ -3902,18 +3901,18 @@
         <mc:AlternateContent>
           <mc:Choice Requires="wps">
             <w:drawing>
-              <wp:anchor distT="0" distB="0" distL="114300" distR="114300" simplePos="0" relativeHeight="251707392" behindDoc="0" locked="0" layoutInCell="1" allowOverlap="1" wp14:anchorId="5A45C1EC" wp14:editId="412D661B">
-                <wp:simplePos x="0" y="0"/>
-                <wp:positionH relativeFrom="column">
-                  <wp:posOffset>2969692</wp:posOffset>
+              <wp:anchor distT="0" distB="0" distL="114300" distR="114300" simplePos="0" relativeHeight="251715584" behindDoc="0" locked="0" layoutInCell="1" allowOverlap="1" wp14:anchorId="3CE71756" wp14:editId="08770D4C">
+                <wp:simplePos x="0" y="0"/>
+                <wp:positionH relativeFrom="column">
+                  <wp:posOffset>1433780</wp:posOffset>
                 </wp:positionH>
                 <wp:positionV relativeFrom="paragraph">
                   <wp:posOffset>123012</wp:posOffset>
                 </wp:positionV>
-                <wp:extent cx="1001039" cy="563271"/>
-                <wp:effectExtent l="57150" t="19050" r="66040" b="103505"/>
-                <wp:wrapNone/>
-                <wp:docPr id="55" name="Straight Arrow Connector 55"/>
+                <wp:extent cx="1126540" cy="2216150"/>
+                <wp:effectExtent l="57150" t="19050" r="73660" b="88900"/>
+                <wp:wrapNone/>
+                <wp:docPr id="63" name="Straight Arrow Connector 63"/>
                 <wp:cNvGraphicFramePr/>
                 <a:graphic xmlns:a="http://schemas.openxmlformats.org/drawingml/2006/main">
                   <a:graphicData uri="http://schemas.microsoft.com/office/word/2010/wordprocessingShape">
@@ -3922,7 +3921,7 @@
                       <wps:spPr>
                         <a:xfrm flipH="1">
                           <a:off x="0" y="0"/>
-                          <a:ext cx="1001039" cy="563271"/>
+                          <a:ext cx="1126540" cy="2216150"/>
                         </a:xfrm>
                         <a:prstGeom prst="straightConnector1">
                           <a:avLst/>
@@ -3960,6 +3959,79 @@
           </mc:Choice>
           <mc:Fallback>
             <w:pict>
+              <v:shape id="Straight Arrow Connector 63" o:spid="_x0000_s1026" type="#_x0000_t32" style="position:absolute;margin-left:112.9pt;margin-top:9.7pt;width:88.7pt;height:174.5pt;flip:x;z-index:251715584;visibility:visible;mso-wrap-style:square;mso-width-percent:0;mso-height-percent:0;mso-wrap-distance-left:9pt;mso-wrap-distance-top:0;mso-wrap-distance-right:9pt;mso-wrap-distance-bottom:0;mso-position-horizontal:absolute;mso-position-horizontal-relative:text;mso-position-vertical:absolute;mso-position-vertical-relative:text;mso-width-percent:0;mso-height-percent:0;mso-width-relative:margin;mso-height-relative:margin" o:gfxdata="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" strokecolor="#4f81bd [3204]" strokeweight="2pt">
+                <v:stroke endarrow="open"/>
+                <v:shadow on="t" color="black" opacity="24903f" origin=",.5" offset="0,.55556mm"/>
+              </v:shape>
+            </w:pict>
+          </mc:Fallback>
+        </mc:AlternateContent>
+      </w:r>
+      <w:r>
+        <w:rPr>
+          <w:noProof/>
+        </w:rPr>
+        <mc:AlternateContent>
+          <mc:Choice Requires="wps">
+            <w:drawing>
+              <wp:anchor distT="0" distB="0" distL="114300" distR="114300" simplePos="0" relativeHeight="251707392" behindDoc="0" locked="0" layoutInCell="1" allowOverlap="1" wp14:anchorId="5A45C1EC" wp14:editId="412D661B">
+                <wp:simplePos x="0" y="0"/>
+                <wp:positionH relativeFrom="column">
+                  <wp:posOffset>2969692</wp:posOffset>
+                </wp:positionH>
+                <wp:positionV relativeFrom="paragraph">
+                  <wp:posOffset>123012</wp:posOffset>
+                </wp:positionV>
+                <wp:extent cx="1001039" cy="563271"/>
+                <wp:effectExtent l="57150" t="19050" r="66040" b="103505"/>
+                <wp:wrapNone/>
+                <wp:docPr id="55" name="Straight Arrow Connector 55"/>
+                <wp:cNvGraphicFramePr/>
+                <a:graphic xmlns:a="http://schemas.openxmlformats.org/drawingml/2006/main">
+                  <a:graphicData uri="http://schemas.microsoft.com/office/word/2010/wordprocessingShape">
+                    <wps:wsp>
+                      <wps:cNvCnPr/>
+                      <wps:spPr>
+                        <a:xfrm flipH="1">
+                          <a:off x="0" y="0"/>
+                          <a:ext cx="1001039" cy="563271"/>
+                        </a:xfrm>
+                        <a:prstGeom prst="straightConnector1">
+                          <a:avLst/>
+                        </a:prstGeom>
+                        <a:ln>
+                          <a:tailEnd type="arrow"/>
+                        </a:ln>
+                      </wps:spPr>
+                      <wps:style>
+                        <a:lnRef idx="2">
+                          <a:schemeClr val="accent1"/>
+                        </a:lnRef>
+                        <a:fillRef idx="0">
+                          <a:schemeClr val="accent1"/>
+                        </a:fillRef>
+                        <a:effectRef idx="1">
+                          <a:schemeClr val="accent1"/>
+                        </a:effectRef>
+                        <a:fontRef idx="minor">
+                          <a:schemeClr val="tx1"/>
+                        </a:fontRef>
+                      </wps:style>
+                      <wps:bodyPr/>
+                    </wps:wsp>
+                  </a:graphicData>
+                </a:graphic>
+                <wp14:sizeRelH relativeFrom="margin">
+                  <wp14:pctWidth>0</wp14:pctWidth>
+                </wp14:sizeRelH>
+                <wp14:sizeRelV relativeFrom="margin">
+                  <wp14:pctHeight>0</wp14:pctHeight>
+                </wp14:sizeRelV>
+              </wp:anchor>
+            </w:drawing>
+          </mc:Choice>
+          <mc:Fallback>
+            <w:pict>
               <v:shape id="Straight Arrow Connector 55" o:spid="_x0000_s1026" type="#_x0000_t32" style="position:absolute;margin-left:233.85pt;margin-top:9.7pt;width:78.8pt;height:44.35pt;flip:x;z-index:251707392;visibility:visible;mso-wrap-style:square;mso-width-percent:0;mso-height-percent:0;mso-wrap-distance-left:9pt;mso-wrap-distance-top:0;mso-wrap-distance-right:9pt;mso-wrap-distance-bottom:0;mso-position-horizontal:absolute;mso-position-horizontal-relative:text;mso-position-vertical:absolute;mso-position-vertical-relative:text;mso-width-percent:0;mso-height-percent:0;mso-width-relative:margin;mso-height-relative:margin" o:gfxdata="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" strokecolor="#4f81bd [3204]" strokeweight="2pt">
                 <v:stroke endarrow="open"/>
                 <v:shadow on="t" color="black" opacity="24903f" origin=",.5" offset="0,.55556mm"/>
@@ -3990,6 +4062,16 @@
       </w:r>
       <w:r>
         <w:tab/>
+      </w:r>
+      <w:r>
+        <w:tab/>
+      </w:r>
+      <w:r>
+        <w:rPr>
+          <w:b/>
+          <w:bCs/>
+        </w:rPr>
+        <w:t>1</w:t>
       </w:r>
     </w:p>
     <w:p>
@@ -5169,6 +5251,1616 @@
         </w:rPr>
       </w:pPr>
       <w:r>
+        <w:rPr>
+          <w:noProof/>
+        </w:rPr>
+        <mc:AlternateContent>
+          <mc:Choice Requires="wps">
+            <w:drawing>
+              <wp:anchor distT="0" distB="0" distL="114300" distR="114300" simplePos="0" relativeHeight="251741184" behindDoc="0" locked="0" layoutInCell="1" allowOverlap="1" wp14:anchorId="300D593E" wp14:editId="0B256835">
+                <wp:simplePos x="0" y="0"/>
+                <wp:positionH relativeFrom="column">
+                  <wp:posOffset>2658140</wp:posOffset>
+                </wp:positionH>
+                <wp:positionV relativeFrom="paragraph">
+                  <wp:posOffset>2056691</wp:posOffset>
+                </wp:positionV>
+                <wp:extent cx="861252" cy="989035"/>
+                <wp:effectExtent l="0" t="0" r="15240" b="20955"/>
+                <wp:wrapNone/>
+                <wp:docPr id="78" name="Diamond 78"/>
+                <wp:cNvGraphicFramePr/>
+                <a:graphic xmlns:a="http://schemas.openxmlformats.org/drawingml/2006/main">
+                  <a:graphicData uri="http://schemas.microsoft.com/office/word/2010/wordprocessingShape">
+                    <wps:wsp>
+                      <wps:cNvSpPr/>
+                      <wps:spPr>
+                        <a:xfrm>
+                          <a:off x="0" y="0"/>
+                          <a:ext cx="861252" cy="989035"/>
+                        </a:xfrm>
+                        <a:prstGeom prst="diamond">
+                          <a:avLst/>
+                        </a:prstGeom>
+                      </wps:spPr>
+                      <wps:style>
+                        <a:lnRef idx="2">
+                          <a:schemeClr val="accent1">
+                            <a:shade val="50000"/>
+                          </a:schemeClr>
+                        </a:lnRef>
+                        <a:fillRef idx="1">
+                          <a:schemeClr val="accent1"/>
+                        </a:fillRef>
+                        <a:effectRef idx="0">
+                          <a:schemeClr val="accent1"/>
+                        </a:effectRef>
+                        <a:fontRef idx="minor">
+                          <a:schemeClr val="lt1"/>
+                        </a:fontRef>
+                      </wps:style>
+                      <wps:txbx>
+                        <w:txbxContent>
+                          <w:p>
+                            <w:pPr>
+                              <w:jc w:val="center"/>
+                            </w:pPr>
+                            <w:r>
+                              <w:t>Has</w:t>
+                            </w:r>
+                          </w:p>
+                        </w:txbxContent>
+                      </wps:txbx>
+                      <wps:bodyPr rot="0" spcFirstLastPara="0" vertOverflow="overflow" horzOverflow="overflow" vert="horz" wrap="square" lIns="91440" tIns="45720" rIns="91440" bIns="45720" numCol="1" spcCol="0" rtlCol="0" fromWordArt="0" anchor="ctr" anchorCtr="0" forceAA="0" compatLnSpc="1">
+                        <a:prstTxWarp prst="textNoShape">
+                          <a:avLst/>
+                        </a:prstTxWarp>
+                        <a:noAutofit/>
+                      </wps:bodyPr>
+                    </wps:wsp>
+                  </a:graphicData>
+                </a:graphic>
+                <wp14:sizeRelH relativeFrom="margin">
+                  <wp14:pctWidth>0</wp14:pctWidth>
+                </wp14:sizeRelH>
+                <wp14:sizeRelV relativeFrom="margin">
+                  <wp14:pctHeight>0</wp14:pctHeight>
+                </wp14:sizeRelV>
+              </wp:anchor>
+            </w:drawing>
+          </mc:Choice>
+          <mc:Fallback>
+            <w:pict>
+              <v:shapetype id="_x0000_t4" coordsize="21600,21600" o:spt="4" path="m10800,l,10800,10800,21600,21600,10800xe">
+                <v:stroke joinstyle="miter"/>
+                <v:path gradientshapeok="t" o:connecttype="rect" textboxrect="5400,5400,16200,16200"/>
+              </v:shapetype>
+              <v:shape id="Diamond 78" o:spid="_x0000_s1055" type="#_x0000_t4" style="position:absolute;margin-left:209.3pt;margin-top:161.95pt;width:67.8pt;height:77.9pt;z-index:251741184;visibility:visible;mso-wrap-style:square;mso-width-percent:0;mso-height-percent:0;mso-wrap-distance-left:9pt;mso-wrap-distance-top:0;mso-wrap-distance-right:9pt;mso-wrap-distance-bottom:0;mso-position-horizontal:absolute;mso-position-horizontal-relative:text;mso-position-vertical:absolute;mso-position-vertical-relative:text;mso-width-percent:0;mso-height-percent:0;mso-width-relative:margin;mso-height-relative:margin;v-text-anchor:middle" o:gfxdata="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" fillcolor="#4f81bd [3204]" strokecolor="#243f60 [1604]" strokeweight="2pt">
+                <v:textbox>
+                  <w:txbxContent>
+                    <w:p>
+                      <w:pPr>
+                        <w:jc w:val="center"/>
+                      </w:pPr>
+                      <w:r>
+                        <w:t>Has</w:t>
+                      </w:r>
+                    </w:p>
+                  </w:txbxContent>
+                </v:textbox>
+              </v:shape>
+            </w:pict>
+          </mc:Fallback>
+        </mc:AlternateContent>
+      </w:r>
+      <w:r>
+        <w:rPr>
+          <w:noProof/>
+        </w:rPr>
+        <mc:AlternateContent>
+          <mc:Choice Requires="wps">
+            <w:drawing>
+              <wp:anchor distT="0" distB="0" distL="114300" distR="114300" simplePos="0" relativeHeight="251739136" behindDoc="0" locked="0" layoutInCell="1" allowOverlap="1" wp14:anchorId="351B7413" wp14:editId="7940C6EE">
+                <wp:simplePos x="0" y="0"/>
+                <wp:positionH relativeFrom="column">
+                  <wp:posOffset>5199321</wp:posOffset>
+                </wp:positionH>
+                <wp:positionV relativeFrom="paragraph">
+                  <wp:posOffset>4502401</wp:posOffset>
+                </wp:positionV>
+                <wp:extent cx="1499191" cy="606248"/>
+                <wp:effectExtent l="0" t="0" r="25400" b="22860"/>
+                <wp:wrapNone/>
+                <wp:docPr id="76" name="Oval 76"/>
+                <wp:cNvGraphicFramePr/>
+                <a:graphic xmlns:a="http://schemas.openxmlformats.org/drawingml/2006/main">
+                  <a:graphicData uri="http://schemas.microsoft.com/office/word/2010/wordprocessingShape">
+                    <wps:wsp>
+                      <wps:cNvSpPr/>
+                      <wps:spPr>
+                        <a:xfrm>
+                          <a:off x="0" y="0"/>
+                          <a:ext cx="1499191" cy="606248"/>
+                        </a:xfrm>
+                        <a:prstGeom prst="ellipse">
+                          <a:avLst/>
+                        </a:prstGeom>
+                      </wps:spPr>
+                      <wps:style>
+                        <a:lnRef idx="2">
+                          <a:schemeClr val="dk1">
+                            <a:shade val="50000"/>
+                          </a:schemeClr>
+                        </a:lnRef>
+                        <a:fillRef idx="1">
+                          <a:schemeClr val="dk1"/>
+                        </a:fillRef>
+                        <a:effectRef idx="0">
+                          <a:schemeClr val="dk1"/>
+                        </a:effectRef>
+                        <a:fontRef idx="minor">
+                          <a:schemeClr val="lt1"/>
+                        </a:fontRef>
+                      </wps:style>
+                      <wps:txbx>
+                        <w:txbxContent>
+                          <w:p>
+                            <w:pPr>
+                              <w:jc w:val="center"/>
+                            </w:pPr>
+                            <w:r>
+                              <w:t>Price</w:t>
+                            </w:r>
+                          </w:p>
+                        </w:txbxContent>
+                      </wps:txbx>
+                      <wps:bodyPr rot="0" spcFirstLastPara="0" vertOverflow="overflow" horzOverflow="overflow" vert="horz" wrap="square" lIns="91440" tIns="45720" rIns="91440" bIns="45720" numCol="1" spcCol="0" rtlCol="0" fromWordArt="0" anchor="ctr" anchorCtr="0" forceAA="0" compatLnSpc="1">
+                        <a:prstTxWarp prst="textNoShape">
+                          <a:avLst/>
+                        </a:prstTxWarp>
+                        <a:noAutofit/>
+                      </wps:bodyPr>
+                    </wps:wsp>
+                  </a:graphicData>
+                </a:graphic>
+              </wp:anchor>
+            </w:drawing>
+          </mc:Choice>
+          <mc:Fallback>
+            <w:pict>
+              <v:oval id="Oval 76" o:spid="_x0000_s1056" style="position:absolute;margin-left:409.4pt;margin-top:354.5pt;width:118.05pt;height:47.75pt;z-index:251739136;visibility:visible;mso-wrap-style:square;mso-wrap-distance-left:9pt;mso-wrap-distance-top:0;mso-wrap-distance-right:9pt;mso-wrap-distance-bottom:0;mso-position-horizontal:absolute;mso-position-horizontal-relative:text;mso-position-vertical:absolute;mso-position-vertical-relative:text;v-text-anchor:middle" o:gfxdata="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" fillcolor="black [3200]" strokecolor="black [1600]" strokeweight="2pt">
+                <v:textbox>
+                  <w:txbxContent>
+                    <w:p>
+                      <w:pPr>
+                        <w:jc w:val="center"/>
+                      </w:pPr>
+                      <w:r>
+                        <w:t>Price</w:t>
+                      </w:r>
+                    </w:p>
+                  </w:txbxContent>
+                </v:textbox>
+              </v:oval>
+            </w:pict>
+          </mc:Fallback>
+        </mc:AlternateContent>
+      </w:r>
+      <w:r>
+        <w:rPr>
+          <w:noProof/>
+        </w:rPr>
+        <mc:AlternateContent>
+          <mc:Choice Requires="wps">
+            <w:drawing>
+              <wp:anchor distT="0" distB="0" distL="114300" distR="114300" simplePos="0" relativeHeight="251738112" behindDoc="0" locked="0" layoutInCell="1" allowOverlap="1" wp14:anchorId="451C83FC" wp14:editId="72002732">
+                <wp:simplePos x="0" y="0"/>
+                <wp:positionH relativeFrom="column">
+                  <wp:posOffset>6412998</wp:posOffset>
+                </wp:positionH>
+                <wp:positionV relativeFrom="paragraph">
+                  <wp:posOffset>2769485</wp:posOffset>
+                </wp:positionV>
+                <wp:extent cx="50800" cy="1733107"/>
+                <wp:effectExtent l="76200" t="0" r="63500" b="57785"/>
+                <wp:wrapNone/>
+                <wp:docPr id="75" name="Straight Arrow Connector 75"/>
+                <wp:cNvGraphicFramePr/>
+                <a:graphic xmlns:a="http://schemas.openxmlformats.org/drawingml/2006/main">
+                  <a:graphicData uri="http://schemas.microsoft.com/office/word/2010/wordprocessingShape">
+                    <wps:wsp>
+                      <wps:cNvCnPr/>
+                      <wps:spPr>
+                        <a:xfrm flipH="1">
+                          <a:off x="0" y="0"/>
+                          <a:ext cx="50800" cy="1733107"/>
+                        </a:xfrm>
+                        <a:prstGeom prst="straightConnector1">
+                          <a:avLst/>
+                        </a:prstGeom>
+                        <a:ln>
+                          <a:tailEnd type="arrow"/>
+                        </a:ln>
+                      </wps:spPr>
+                      <wps:style>
+                        <a:lnRef idx="1">
+                          <a:schemeClr val="accent1"/>
+                        </a:lnRef>
+                        <a:fillRef idx="0">
+                          <a:schemeClr val="accent1"/>
+                        </a:fillRef>
+                        <a:effectRef idx="0">
+                          <a:schemeClr val="accent1"/>
+                        </a:effectRef>
+                        <a:fontRef idx="minor">
+                          <a:schemeClr val="tx1"/>
+                        </a:fontRef>
+                      </wps:style>
+                      <wps:bodyPr/>
+                    </wps:wsp>
+                  </a:graphicData>
+                </a:graphic>
+              </wp:anchor>
+            </w:drawing>
+          </mc:Choice>
+          <mc:Fallback>
+            <w:pict>
+              <v:shape id="Straight Arrow Connector 75" o:spid="_x0000_s1026" type="#_x0000_t32" style="position:absolute;margin-left:504.95pt;margin-top:218.05pt;width:4pt;height:136.45pt;flip:x;z-index:251738112;visibility:visible;mso-wrap-style:square;mso-wrap-distance-left:9pt;mso-wrap-distance-top:0;mso-wrap-distance-right:9pt;mso-wrap-distance-bottom:0;mso-position-horizontal:absolute;mso-position-horizontal-relative:text;mso-position-vertical:absolute;mso-position-vertical-relative:text" o:gfxdata="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" strokecolor="#4579b8 [3044]">
+                <v:stroke endarrow="open"/>
+              </v:shape>
+            </w:pict>
+          </mc:Fallback>
+        </mc:AlternateContent>
+      </w:r>
+      <w:r>
+        <w:rPr>
+          <w:noProof/>
+        </w:rPr>
+        <mc:AlternateContent>
+          <mc:Choice Requires="wps">
+            <w:drawing>
+              <wp:anchor distT="0" distB="0" distL="114300" distR="114300" simplePos="0" relativeHeight="251737088" behindDoc="0" locked="0" layoutInCell="1" allowOverlap="1" wp14:anchorId="0AECA267" wp14:editId="331EF900">
+                <wp:simplePos x="0" y="0"/>
+                <wp:positionH relativeFrom="column">
+                  <wp:posOffset>3231220</wp:posOffset>
+                </wp:positionH>
+                <wp:positionV relativeFrom="paragraph">
+                  <wp:posOffset>4161952</wp:posOffset>
+                </wp:positionV>
+                <wp:extent cx="1381907" cy="500129"/>
+                <wp:effectExtent l="0" t="0" r="27940" b="14605"/>
+                <wp:wrapNone/>
+                <wp:docPr id="74" name="Oval 74"/>
+                <wp:cNvGraphicFramePr/>
+                <a:graphic xmlns:a="http://schemas.openxmlformats.org/drawingml/2006/main">
+                  <a:graphicData uri="http://schemas.microsoft.com/office/word/2010/wordprocessingShape">
+                    <wps:wsp>
+                      <wps:cNvSpPr/>
+                      <wps:spPr>
+                        <a:xfrm>
+                          <a:off x="0" y="0"/>
+                          <a:ext cx="1381907" cy="500129"/>
+                        </a:xfrm>
+                        <a:prstGeom prst="ellipse">
+                          <a:avLst/>
+                        </a:prstGeom>
+                      </wps:spPr>
+                      <wps:style>
+                        <a:lnRef idx="2">
+                          <a:schemeClr val="dk1">
+                            <a:shade val="50000"/>
+                          </a:schemeClr>
+                        </a:lnRef>
+                        <a:fillRef idx="1">
+                          <a:schemeClr val="dk1"/>
+                        </a:fillRef>
+                        <a:effectRef idx="0">
+                          <a:schemeClr val="dk1"/>
+                        </a:effectRef>
+                        <a:fontRef idx="minor">
+                          <a:schemeClr val="lt1"/>
+                        </a:fontRef>
+                      </wps:style>
+                      <wps:txbx>
+                        <w:txbxContent>
+                          <w:p>
+                            <w:pPr>
+                              <w:jc w:val="center"/>
+                            </w:pPr>
+                            <w:r>
+                              <w:t>Quantity</w:t>
+                            </w:r>
+                          </w:p>
+                        </w:txbxContent>
+                      </wps:txbx>
+                      <wps:bodyPr rot="0" spcFirstLastPara="0" vertOverflow="overflow" horzOverflow="overflow" vert="horz" wrap="square" lIns="91440" tIns="45720" rIns="91440" bIns="45720" numCol="1" spcCol="0" rtlCol="0" fromWordArt="0" anchor="ctr" anchorCtr="0" forceAA="0" compatLnSpc="1">
+                        <a:prstTxWarp prst="textNoShape">
+                          <a:avLst/>
+                        </a:prstTxWarp>
+                        <a:noAutofit/>
+                      </wps:bodyPr>
+                    </wps:wsp>
+                  </a:graphicData>
+                </a:graphic>
+              </wp:anchor>
+            </w:drawing>
+          </mc:Choice>
+          <mc:Fallback>
+            <w:pict>
+              <v:oval id="Oval 74" o:spid="_x0000_s1057" style="position:absolute;margin-left:254.45pt;margin-top:327.7pt;width:108.8pt;height:39.4pt;z-index:251737088;visibility:visible;mso-wrap-style:square;mso-wrap-distance-left:9pt;mso-wrap-distance-top:0;mso-wrap-distance-right:9pt;mso-wrap-distance-bottom:0;mso-position-horizontal:absolute;mso-position-horizontal-relative:text;mso-position-vertical:absolute;mso-position-vertical-relative:text;v-text-anchor:middle" o:gfxdata="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" fillcolor="black [3200]" strokecolor="black [1600]" strokeweight="2pt">
+                <v:textbox>
+                  <w:txbxContent>
+                    <w:p>
+                      <w:pPr>
+                        <w:jc w:val="center"/>
+                      </w:pPr>
+                      <w:r>
+                        <w:t>Quantity</w:t>
+                      </w:r>
+                    </w:p>
+                  </w:txbxContent>
+                </v:textbox>
+              </v:oval>
+            </w:pict>
+          </mc:Fallback>
+        </mc:AlternateContent>
+      </w:r>
+      <w:r>
+        <w:rPr>
+          <w:noProof/>
+        </w:rPr>
+        <mc:AlternateContent>
+          <mc:Choice Requires="wps">
+            <w:drawing>
+              <wp:anchor distT="0" distB="0" distL="114300" distR="114300" simplePos="0" relativeHeight="251736064" behindDoc="0" locked="0" layoutInCell="1" allowOverlap="1" wp14:anchorId="46433597" wp14:editId="1B6BAB5D">
+                <wp:simplePos x="0" y="0"/>
+                <wp:positionH relativeFrom="column">
+                  <wp:posOffset>4465674</wp:posOffset>
+                </wp:positionH>
+                <wp:positionV relativeFrom="paragraph">
+                  <wp:posOffset>2567467</wp:posOffset>
+                </wp:positionV>
+                <wp:extent cx="935445" cy="1594884"/>
+                <wp:effectExtent l="38100" t="0" r="36195" b="62865"/>
+                <wp:wrapNone/>
+                <wp:docPr id="73" name="Straight Arrow Connector 73"/>
+                <wp:cNvGraphicFramePr/>
+                <a:graphic xmlns:a="http://schemas.openxmlformats.org/drawingml/2006/main">
+                  <a:graphicData uri="http://schemas.microsoft.com/office/word/2010/wordprocessingShape">
+                    <wps:wsp>
+                      <wps:cNvCnPr/>
+                      <wps:spPr>
+                        <a:xfrm flipH="1">
+                          <a:off x="0" y="0"/>
+                          <a:ext cx="935445" cy="1594884"/>
+                        </a:xfrm>
+                        <a:prstGeom prst="straightConnector1">
+                          <a:avLst/>
+                        </a:prstGeom>
+                        <a:ln>
+                          <a:tailEnd type="arrow"/>
+                        </a:ln>
+                      </wps:spPr>
+                      <wps:style>
+                        <a:lnRef idx="1">
+                          <a:schemeClr val="accent1"/>
+                        </a:lnRef>
+                        <a:fillRef idx="0">
+                          <a:schemeClr val="accent1"/>
+                        </a:fillRef>
+                        <a:effectRef idx="0">
+                          <a:schemeClr val="accent1"/>
+                        </a:effectRef>
+                        <a:fontRef idx="minor">
+                          <a:schemeClr val="tx1"/>
+                        </a:fontRef>
+                      </wps:style>
+                      <wps:bodyPr/>
+                    </wps:wsp>
+                  </a:graphicData>
+                </a:graphic>
+                <wp14:sizeRelH relativeFrom="margin">
+                  <wp14:pctWidth>0</wp14:pctWidth>
+                </wp14:sizeRelH>
+                <wp14:sizeRelV relativeFrom="margin">
+                  <wp14:pctHeight>0</wp14:pctHeight>
+                </wp14:sizeRelV>
+              </wp:anchor>
+            </w:drawing>
+          </mc:Choice>
+          <mc:Fallback>
+            <w:pict>
+              <v:shape id="Straight Arrow Connector 73" o:spid="_x0000_s1026" type="#_x0000_t32" style="position:absolute;margin-left:351.65pt;margin-top:202.15pt;width:73.65pt;height:125.6pt;flip:x;z-index:251736064;visibility:visible;mso-wrap-style:square;mso-width-percent:0;mso-height-percent:0;mso-wrap-distance-left:9pt;mso-wrap-distance-top:0;mso-wrap-distance-right:9pt;mso-wrap-distance-bottom:0;mso-position-horizontal:absolute;mso-position-horizontal-relative:text;mso-position-vertical:absolute;mso-position-vertical-relative:text;mso-width-percent:0;mso-height-percent:0;mso-width-relative:margin;mso-height-relative:margin" o:gfxdata="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" strokecolor="#4579b8 [3044]">
+                <v:stroke endarrow="open"/>
+              </v:shape>
+            </w:pict>
+          </mc:Fallback>
+        </mc:AlternateContent>
+      </w:r>
+      <w:r>
+        <w:rPr>
+          <w:noProof/>
+        </w:rPr>
+        <mc:AlternateContent>
+          <mc:Choice Requires="wps">
+            <w:drawing>
+              <wp:anchor distT="0" distB="0" distL="114300" distR="114300" simplePos="0" relativeHeight="251735040" behindDoc="0" locked="0" layoutInCell="1" allowOverlap="1" wp14:anchorId="0C99C988" wp14:editId="02D52979">
+                <wp:simplePos x="0" y="0"/>
+                <wp:positionH relativeFrom="column">
+                  <wp:posOffset>4868752</wp:posOffset>
+                </wp:positionH>
+                <wp:positionV relativeFrom="paragraph">
+                  <wp:posOffset>3566367</wp:posOffset>
+                </wp:positionV>
+                <wp:extent cx="1413687" cy="649147"/>
+                <wp:effectExtent l="0" t="0" r="15240" b="17780"/>
+                <wp:wrapNone/>
+                <wp:docPr id="72" name="Oval 72"/>
+                <wp:cNvGraphicFramePr/>
+                <a:graphic xmlns:a="http://schemas.openxmlformats.org/drawingml/2006/main">
+                  <a:graphicData uri="http://schemas.microsoft.com/office/word/2010/wordprocessingShape">
+                    <wps:wsp>
+                      <wps:cNvSpPr/>
+                      <wps:spPr>
+                        <a:xfrm>
+                          <a:off x="0" y="0"/>
+                          <a:ext cx="1413687" cy="649147"/>
+                        </a:xfrm>
+                        <a:prstGeom prst="ellipse">
+                          <a:avLst/>
+                        </a:prstGeom>
+                      </wps:spPr>
+                      <wps:style>
+                        <a:lnRef idx="2">
+                          <a:schemeClr val="dk1">
+                            <a:shade val="50000"/>
+                          </a:schemeClr>
+                        </a:lnRef>
+                        <a:fillRef idx="1">
+                          <a:schemeClr val="dk1"/>
+                        </a:fillRef>
+                        <a:effectRef idx="0">
+                          <a:schemeClr val="dk1"/>
+                        </a:effectRef>
+                        <a:fontRef idx="minor">
+                          <a:schemeClr val="lt1"/>
+                        </a:fontRef>
+                      </wps:style>
+                      <wps:txbx>
+                        <w:txbxContent>
+                          <w:p>
+                            <w:pPr>
+                              <w:jc w:val="center"/>
+                            </w:pPr>
+                            <w:proofErr w:type="spellStart"/>
+                            <w:r>
+                              <w:t>ProductId</w:t>
+                            </w:r>
+                            <w:proofErr w:type="spellEnd"/>
+                          </w:p>
+                        </w:txbxContent>
+                      </wps:txbx>
+                      <wps:bodyPr rot="0" spcFirstLastPara="0" vertOverflow="overflow" horzOverflow="overflow" vert="horz" wrap="square" lIns="91440" tIns="45720" rIns="91440" bIns="45720" numCol="1" spcCol="0" rtlCol="0" fromWordArt="0" anchor="ctr" anchorCtr="0" forceAA="0" compatLnSpc="1">
+                        <a:prstTxWarp prst="textNoShape">
+                          <a:avLst/>
+                        </a:prstTxWarp>
+                        <a:noAutofit/>
+                      </wps:bodyPr>
+                    </wps:wsp>
+                  </a:graphicData>
+                </a:graphic>
+              </wp:anchor>
+            </w:drawing>
+          </mc:Choice>
+          <mc:Fallback>
+            <w:pict>
+              <v:oval id="Oval 72" o:spid="_x0000_s1058" style="position:absolute;margin-left:383.35pt;margin-top:280.8pt;width:111.3pt;height:51.1pt;z-index:251735040;visibility:visible;mso-wrap-style:square;mso-wrap-distance-left:9pt;mso-wrap-distance-top:0;mso-wrap-distance-right:9pt;mso-wrap-distance-bottom:0;mso-position-horizontal:absolute;mso-position-horizontal-relative:text;mso-position-vertical:absolute;mso-position-vertical-relative:text;v-text-anchor:middle" o:gfxdata="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" fillcolor="black [3200]" strokecolor="black [1600]" strokeweight="2pt">
+                <v:textbox>
+                  <w:txbxContent>
+                    <w:p>
+                      <w:pPr>
+                        <w:jc w:val="center"/>
+                      </w:pPr>
+                      <w:proofErr w:type="spellStart"/>
+                      <w:r>
+                        <w:t>ProductId</w:t>
+                      </w:r>
+                      <w:proofErr w:type="spellEnd"/>
+                    </w:p>
+                  </w:txbxContent>
+                </v:textbox>
+              </v:oval>
+            </w:pict>
+          </mc:Fallback>
+        </mc:AlternateContent>
+      </w:r>
+      <w:r>
+        <w:rPr>
+          <w:noProof/>
+        </w:rPr>
+        <mc:AlternateContent>
+          <mc:Choice Requires="wps">
+            <w:drawing>
+              <wp:anchor distT="0" distB="0" distL="114300" distR="114300" simplePos="0" relativeHeight="251734016" behindDoc="0" locked="0" layoutInCell="1" allowOverlap="1" wp14:anchorId="46A4A9E0" wp14:editId="3615C295">
+                <wp:simplePos x="0" y="0"/>
+                <wp:positionH relativeFrom="column">
+                  <wp:posOffset>6060558</wp:posOffset>
+                </wp:positionH>
+                <wp:positionV relativeFrom="paragraph">
+                  <wp:posOffset>2769486</wp:posOffset>
+                </wp:positionV>
+                <wp:extent cx="148856" cy="796881"/>
+                <wp:effectExtent l="76200" t="0" r="22860" b="60960"/>
+                <wp:wrapNone/>
+                <wp:docPr id="71" name="Straight Arrow Connector 71"/>
+                <wp:cNvGraphicFramePr/>
+                <a:graphic xmlns:a="http://schemas.openxmlformats.org/drawingml/2006/main">
+                  <a:graphicData uri="http://schemas.microsoft.com/office/word/2010/wordprocessingShape">
+                    <wps:wsp>
+                      <wps:cNvCnPr/>
+                      <wps:spPr>
+                        <a:xfrm flipH="1">
+                          <a:off x="0" y="0"/>
+                          <a:ext cx="148856" cy="796881"/>
+                        </a:xfrm>
+                        <a:prstGeom prst="straightConnector1">
+                          <a:avLst/>
+                        </a:prstGeom>
+                        <a:ln>
+                          <a:tailEnd type="arrow"/>
+                        </a:ln>
+                      </wps:spPr>
+                      <wps:style>
+                        <a:lnRef idx="1">
+                          <a:schemeClr val="accent1"/>
+                        </a:lnRef>
+                        <a:fillRef idx="0">
+                          <a:schemeClr val="accent1"/>
+                        </a:fillRef>
+                        <a:effectRef idx="0">
+                          <a:schemeClr val="accent1"/>
+                        </a:effectRef>
+                        <a:fontRef idx="minor">
+                          <a:schemeClr val="tx1"/>
+                        </a:fontRef>
+                      </wps:style>
+                      <wps:bodyPr/>
+                    </wps:wsp>
+                  </a:graphicData>
+                </a:graphic>
+              </wp:anchor>
+            </w:drawing>
+          </mc:Choice>
+          <mc:Fallback>
+            <w:pict>
+              <v:shape id="Straight Arrow Connector 71" o:spid="_x0000_s1026" type="#_x0000_t32" style="position:absolute;margin-left:477.2pt;margin-top:218.05pt;width:11.7pt;height:62.75pt;flip:x;z-index:251734016;visibility:visible;mso-wrap-style:square;mso-wrap-distance-left:9pt;mso-wrap-distance-top:0;mso-wrap-distance-right:9pt;mso-wrap-distance-bottom:0;mso-position-horizontal:absolute;mso-position-horizontal-relative:text;mso-position-vertical:absolute;mso-position-vertical-relative:text" o:gfxdata="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" strokecolor="#4579b8 [3044]">
+                <v:stroke endarrow="open"/>
+              </v:shape>
+            </w:pict>
+          </mc:Fallback>
+        </mc:AlternateContent>
+      </w:r>
+      <w:r>
+        <w:rPr>
+          <w:noProof/>
+        </w:rPr>
+        <mc:AlternateContent>
+          <mc:Choice Requires="wps">
+            <w:drawing>
+              <wp:anchor distT="0" distB="0" distL="114300" distR="114300" simplePos="0" relativeHeight="251732992" behindDoc="0" locked="0" layoutInCell="1" allowOverlap="1" wp14:anchorId="7BD68E30" wp14:editId="7119D340">
+                <wp:simplePos x="0" y="0"/>
+                <wp:positionH relativeFrom="column">
+                  <wp:posOffset>3625702</wp:posOffset>
+                </wp:positionH>
+                <wp:positionV relativeFrom="paragraph">
+                  <wp:posOffset>2897077</wp:posOffset>
+                </wp:positionV>
+                <wp:extent cx="1392334" cy="669851"/>
+                <wp:effectExtent l="0" t="0" r="17780" b="16510"/>
+                <wp:wrapNone/>
+                <wp:docPr id="70" name="Oval 70"/>
+                <wp:cNvGraphicFramePr/>
+                <a:graphic xmlns:a="http://schemas.openxmlformats.org/drawingml/2006/main">
+                  <a:graphicData uri="http://schemas.microsoft.com/office/word/2010/wordprocessingShape">
+                    <wps:wsp>
+                      <wps:cNvSpPr/>
+                      <wps:spPr>
+                        <a:xfrm>
+                          <a:off x="0" y="0"/>
+                          <a:ext cx="1392334" cy="669851"/>
+                        </a:xfrm>
+                        <a:prstGeom prst="ellipse">
+                          <a:avLst/>
+                        </a:prstGeom>
+                      </wps:spPr>
+                      <wps:style>
+                        <a:lnRef idx="2">
+                          <a:schemeClr val="dk1">
+                            <a:shade val="50000"/>
+                          </a:schemeClr>
+                        </a:lnRef>
+                        <a:fillRef idx="1">
+                          <a:schemeClr val="dk1"/>
+                        </a:fillRef>
+                        <a:effectRef idx="0">
+                          <a:schemeClr val="dk1"/>
+                        </a:effectRef>
+                        <a:fontRef idx="minor">
+                          <a:schemeClr val="lt1"/>
+                        </a:fontRef>
+                      </wps:style>
+                      <wps:txbx>
+                        <w:txbxContent>
+                          <w:p>
+                            <w:pPr>
+                              <w:jc w:val="center"/>
+                            </w:pPr>
+                            <w:proofErr w:type="spellStart"/>
+                            <w:r>
+                              <w:t>ShoppingCartId</w:t>
+                            </w:r>
+                            <w:proofErr w:type="spellEnd"/>
+                          </w:p>
+                        </w:txbxContent>
+                      </wps:txbx>
+                      <wps:bodyPr rot="0" spcFirstLastPara="0" vertOverflow="overflow" horzOverflow="overflow" vert="horz" wrap="square" lIns="91440" tIns="45720" rIns="91440" bIns="45720" numCol="1" spcCol="0" rtlCol="0" fromWordArt="0" anchor="ctr" anchorCtr="0" forceAA="0" compatLnSpc="1">
+                        <a:prstTxWarp prst="textNoShape">
+                          <a:avLst/>
+                        </a:prstTxWarp>
+                        <a:noAutofit/>
+                      </wps:bodyPr>
+                    </wps:wsp>
+                  </a:graphicData>
+                </a:graphic>
+                <wp14:sizeRelH relativeFrom="margin">
+                  <wp14:pctWidth>0</wp14:pctWidth>
+                </wp14:sizeRelH>
+                <wp14:sizeRelV relativeFrom="margin">
+                  <wp14:pctHeight>0</wp14:pctHeight>
+                </wp14:sizeRelV>
+              </wp:anchor>
+            </w:drawing>
+          </mc:Choice>
+          <mc:Fallback>
+            <w:pict>
+              <v:oval id="Oval 70" o:spid="_x0000_s1059" style="position:absolute;margin-left:285.5pt;margin-top:228.1pt;width:109.65pt;height:52.75pt;z-index:251732992;visibility:visible;mso-wrap-style:square;mso-width-percent:0;mso-height-percent:0;mso-wrap-distance-left:9pt;mso-wrap-distance-top:0;mso-wrap-distance-right:9pt;mso-wrap-distance-bottom:0;mso-position-horizontal:absolute;mso-position-horizontal-relative:text;mso-position-vertical:absolute;mso-position-vertical-relative:text;mso-width-percent:0;mso-height-percent:0;mso-width-relative:margin;mso-height-relative:margin;v-text-anchor:middle" o:gfxdata="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" fillcolor="black [3200]" strokecolor="black [1600]" strokeweight="2pt">
+                <v:textbox>
+                  <w:txbxContent>
+                    <w:p>
+                      <w:pPr>
+                        <w:jc w:val="center"/>
+                      </w:pPr>
+                      <w:proofErr w:type="spellStart"/>
+                      <w:r>
+                        <w:t>ShoppingCartId</w:t>
+                      </w:r>
+                      <w:proofErr w:type="spellEnd"/>
+                    </w:p>
+                  </w:txbxContent>
+                </v:textbox>
+              </v:oval>
+            </w:pict>
+          </mc:Fallback>
+        </mc:AlternateContent>
+      </w:r>
+      <w:r>
+        <w:rPr>
+          <w:noProof/>
+        </w:rPr>
+        <mc:AlternateContent>
+          <mc:Choice Requires="wps">
+            <w:drawing>
+              <wp:anchor distT="0" distB="0" distL="114300" distR="114300" simplePos="0" relativeHeight="251731968" behindDoc="0" locked="0" layoutInCell="1" allowOverlap="1" wp14:anchorId="06CA3C5C" wp14:editId="177A3D83">
+                <wp:simplePos x="0" y="0"/>
+                <wp:positionH relativeFrom="column">
+                  <wp:posOffset>4040372</wp:posOffset>
+                </wp:positionH>
+                <wp:positionV relativeFrom="paragraph">
+                  <wp:posOffset>1557374</wp:posOffset>
+                </wp:positionV>
+                <wp:extent cx="1216365" cy="425303"/>
+                <wp:effectExtent l="0" t="0" r="22225" b="13335"/>
+                <wp:wrapNone/>
+                <wp:docPr id="69" name="Oval 69"/>
+                <wp:cNvGraphicFramePr/>
+                <a:graphic xmlns:a="http://schemas.openxmlformats.org/drawingml/2006/main">
+                  <a:graphicData uri="http://schemas.microsoft.com/office/word/2010/wordprocessingShape">
+                    <wps:wsp>
+                      <wps:cNvSpPr/>
+                      <wps:spPr>
+                        <a:xfrm>
+                          <a:off x="0" y="0"/>
+                          <a:ext cx="1216365" cy="425303"/>
+                        </a:xfrm>
+                        <a:prstGeom prst="ellipse">
+                          <a:avLst/>
+                        </a:prstGeom>
+                      </wps:spPr>
+                      <wps:style>
+                        <a:lnRef idx="2">
+                          <a:schemeClr val="dk1">
+                            <a:shade val="50000"/>
+                          </a:schemeClr>
+                        </a:lnRef>
+                        <a:fillRef idx="1">
+                          <a:schemeClr val="dk1"/>
+                        </a:fillRef>
+                        <a:effectRef idx="0">
+                          <a:schemeClr val="dk1"/>
+                        </a:effectRef>
+                        <a:fontRef idx="minor">
+                          <a:schemeClr val="lt1"/>
+                        </a:fontRef>
+                      </wps:style>
+                      <wps:txbx>
+                        <w:txbxContent>
+                          <w:p>
+                            <w:pPr>
+                              <w:jc w:val="center"/>
+                            </w:pPr>
+                            <w:r>
+                              <w:t>ID</w:t>
+                            </w:r>
+                          </w:p>
+                        </w:txbxContent>
+                      </wps:txbx>
+                      <wps:bodyPr rot="0" spcFirstLastPara="0" vertOverflow="overflow" horzOverflow="overflow" vert="horz" wrap="square" lIns="91440" tIns="45720" rIns="91440" bIns="45720" numCol="1" spcCol="0" rtlCol="0" fromWordArt="0" anchor="ctr" anchorCtr="0" forceAA="0" compatLnSpc="1">
+                        <a:prstTxWarp prst="textNoShape">
+                          <a:avLst/>
+                        </a:prstTxWarp>
+                        <a:noAutofit/>
+                      </wps:bodyPr>
+                    </wps:wsp>
+                  </a:graphicData>
+                </a:graphic>
+              </wp:anchor>
+            </w:drawing>
+          </mc:Choice>
+          <mc:Fallback>
+            <w:pict>
+              <v:oval id="Oval 69" o:spid="_x0000_s1060" style="position:absolute;margin-left:318.15pt;margin-top:122.65pt;width:95.8pt;height:33.5pt;z-index:251731968;visibility:visible;mso-wrap-style:square;mso-wrap-distance-left:9pt;mso-wrap-distance-top:0;mso-wrap-distance-right:9pt;mso-wrap-distance-bottom:0;mso-position-horizontal:absolute;mso-position-horizontal-relative:text;mso-position-vertical:absolute;mso-position-vertical-relative:text;v-text-anchor:middle" o:gfxdata="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" fillcolor="black [3200]" strokecolor="black [1600]" strokeweight="2pt">
+                <v:textbox>
+                  <w:txbxContent>
+                    <w:p>
+                      <w:pPr>
+                        <w:jc w:val="center"/>
+                      </w:pPr>
+                      <w:r>
+                        <w:t>ID</w:t>
+                      </w:r>
+                    </w:p>
+                  </w:txbxContent>
+                </v:textbox>
+              </v:oval>
+            </w:pict>
+          </mc:Fallback>
+        </mc:AlternateContent>
+      </w:r>
+      <w:r>
+        <w:rPr>
+          <w:noProof/>
+        </w:rPr>
+        <mc:AlternateContent>
+          <mc:Choice Requires="wps">
+            <w:drawing>
+              <wp:anchor distT="0" distB="0" distL="114300" distR="114300" simplePos="0" relativeHeight="251730944" behindDoc="0" locked="0" layoutInCell="1" allowOverlap="1" wp14:anchorId="479684E2" wp14:editId="7474B813">
+                <wp:simplePos x="0" y="0"/>
+                <wp:positionH relativeFrom="column">
+                  <wp:posOffset>4997302</wp:posOffset>
+                </wp:positionH>
+                <wp:positionV relativeFrom="paragraph">
+                  <wp:posOffset>2768940</wp:posOffset>
+                </wp:positionV>
+                <wp:extent cx="464466" cy="276993"/>
+                <wp:effectExtent l="38100" t="0" r="31115" b="66040"/>
+                <wp:wrapNone/>
+                <wp:docPr id="60" name="Straight Arrow Connector 60"/>
+                <wp:cNvGraphicFramePr/>
+                <a:graphic xmlns:a="http://schemas.openxmlformats.org/drawingml/2006/main">
+                  <a:graphicData uri="http://schemas.microsoft.com/office/word/2010/wordprocessingShape">
+                    <wps:wsp>
+                      <wps:cNvCnPr/>
+                      <wps:spPr>
+                        <a:xfrm flipH="1">
+                          <a:off x="0" y="0"/>
+                          <a:ext cx="464466" cy="276993"/>
+                        </a:xfrm>
+                        <a:prstGeom prst="straightConnector1">
+                          <a:avLst/>
+                        </a:prstGeom>
+                        <a:ln>
+                          <a:tailEnd type="arrow"/>
+                        </a:ln>
+                      </wps:spPr>
+                      <wps:style>
+                        <a:lnRef idx="1">
+                          <a:schemeClr val="accent1"/>
+                        </a:lnRef>
+                        <a:fillRef idx="0">
+                          <a:schemeClr val="accent1"/>
+                        </a:fillRef>
+                        <a:effectRef idx="0">
+                          <a:schemeClr val="accent1"/>
+                        </a:effectRef>
+                        <a:fontRef idx="minor">
+                          <a:schemeClr val="tx1"/>
+                        </a:fontRef>
+                      </wps:style>
+                      <wps:bodyPr/>
+                    </wps:wsp>
+                  </a:graphicData>
+                </a:graphic>
+              </wp:anchor>
+            </w:drawing>
+          </mc:Choice>
+          <mc:Fallback>
+            <w:pict>
+              <v:shape id="Straight Arrow Connector 60" o:spid="_x0000_s1026" type="#_x0000_t32" style="position:absolute;margin-left:393.5pt;margin-top:218.05pt;width:36.55pt;height:21.8pt;flip:x;z-index:251730944;visibility:visible;mso-wrap-style:square;mso-wrap-distance-left:9pt;mso-wrap-distance-top:0;mso-wrap-distance-right:9pt;mso-wrap-distance-bottom:0;mso-position-horizontal:absolute;mso-position-horizontal-relative:text;mso-position-vertical:absolute;mso-position-vertical-relative:text" o:gfxdata="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" strokecolor="#4579b8 [3044]">
+                <v:stroke endarrow="open"/>
+              </v:shape>
+            </w:pict>
+          </mc:Fallback>
+        </mc:AlternateContent>
+      </w:r>
+      <w:r>
+        <w:rPr>
+          <w:noProof/>
+        </w:rPr>
+        <mc:AlternateContent>
+          <mc:Choice Requires="wps">
+            <w:drawing>
+              <wp:anchor distT="0" distB="0" distL="114300" distR="114300" simplePos="0" relativeHeight="251729920" behindDoc="0" locked="0" layoutInCell="1" allowOverlap="1" wp14:anchorId="3CC6B946" wp14:editId="2EBE7C63">
+                <wp:simplePos x="0" y="0"/>
+                <wp:positionH relativeFrom="column">
+                  <wp:posOffset>4990967</wp:posOffset>
+                </wp:positionH>
+                <wp:positionV relativeFrom="paragraph">
+                  <wp:posOffset>1876351</wp:posOffset>
+                </wp:positionV>
+                <wp:extent cx="581099" cy="180754"/>
+                <wp:effectExtent l="38100" t="57150" r="28575" b="29210"/>
+                <wp:wrapNone/>
+                <wp:docPr id="56" name="Straight Arrow Connector 56"/>
+                <wp:cNvGraphicFramePr/>
+                <a:graphic xmlns:a="http://schemas.openxmlformats.org/drawingml/2006/main">
+                  <a:graphicData uri="http://schemas.microsoft.com/office/word/2010/wordprocessingShape">
+                    <wps:wsp>
+                      <wps:cNvCnPr/>
+                      <wps:spPr>
+                        <a:xfrm flipH="1" flipV="1">
+                          <a:off x="0" y="0"/>
+                          <a:ext cx="581099" cy="180754"/>
+                        </a:xfrm>
+                        <a:prstGeom prst="straightConnector1">
+                          <a:avLst/>
+                        </a:prstGeom>
+                        <a:ln>
+                          <a:tailEnd type="arrow"/>
+                        </a:ln>
+                      </wps:spPr>
+                      <wps:style>
+                        <a:lnRef idx="1">
+                          <a:schemeClr val="accent1"/>
+                        </a:lnRef>
+                        <a:fillRef idx="0">
+                          <a:schemeClr val="accent1"/>
+                        </a:fillRef>
+                        <a:effectRef idx="0">
+                          <a:schemeClr val="accent1"/>
+                        </a:effectRef>
+                        <a:fontRef idx="minor">
+                          <a:schemeClr val="tx1"/>
+                        </a:fontRef>
+                      </wps:style>
+                      <wps:bodyPr/>
+                    </wps:wsp>
+                  </a:graphicData>
+                </a:graphic>
+              </wp:anchor>
+            </w:drawing>
+          </mc:Choice>
+          <mc:Fallback>
+            <w:pict>
+              <v:shape id="Straight Arrow Connector 56" o:spid="_x0000_s1026" type="#_x0000_t32" style="position:absolute;margin-left:393pt;margin-top:147.75pt;width:45.75pt;height:14.25pt;flip:x y;z-index:251729920;visibility:visible;mso-wrap-style:square;mso-wrap-distance-left:9pt;mso-wrap-distance-top:0;mso-wrap-distance-right:9pt;mso-wrap-distance-bottom:0;mso-position-horizontal:absolute;mso-position-horizontal-relative:text;mso-position-vertical:absolute;mso-position-vertical-relative:text" o:gfxdata="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" strokecolor="#4579b8 [3044]">
+                <v:stroke endarrow="open"/>
+              </v:shape>
+            </w:pict>
+          </mc:Fallback>
+        </mc:AlternateContent>
+      </w:r>
+      <w:r>
+        <w:rPr>
+          <w:noProof/>
+        </w:rPr>
+        <mc:AlternateContent>
+          <mc:Choice Requires="wps">
+            <w:drawing>
+              <wp:anchor distT="0" distB="0" distL="114300" distR="114300" simplePos="0" relativeHeight="251728896" behindDoc="0" locked="0" layoutInCell="1" allowOverlap="1" wp14:anchorId="5CB6A027" wp14:editId="652AEF3A">
+                <wp:simplePos x="0" y="0"/>
+                <wp:positionH relativeFrom="column">
+                  <wp:posOffset>5393113</wp:posOffset>
+                </wp:positionH>
+                <wp:positionV relativeFrom="paragraph">
+                  <wp:posOffset>2057105</wp:posOffset>
+                </wp:positionV>
+                <wp:extent cx="1162035" cy="712381"/>
+                <wp:effectExtent l="0" t="0" r="19685" b="12065"/>
+                <wp:wrapNone/>
+                <wp:docPr id="51" name="Rounded Rectangle 51"/>
+                <wp:cNvGraphicFramePr/>
+                <a:graphic xmlns:a="http://schemas.openxmlformats.org/drawingml/2006/main">
+                  <a:graphicData uri="http://schemas.microsoft.com/office/word/2010/wordprocessingShape">
+                    <wps:wsp>
+                      <wps:cNvSpPr/>
+                      <wps:spPr>
+                        <a:xfrm>
+                          <a:off x="0" y="0"/>
+                          <a:ext cx="1162035" cy="712381"/>
+                        </a:xfrm>
+                        <a:prstGeom prst="roundRect">
+                          <a:avLst/>
+                        </a:prstGeom>
+                      </wps:spPr>
+                      <wps:style>
+                        <a:lnRef idx="2">
+                          <a:schemeClr val="accent6"/>
+                        </a:lnRef>
+                        <a:fillRef idx="1">
+                          <a:schemeClr val="lt1"/>
+                        </a:fillRef>
+                        <a:effectRef idx="0">
+                          <a:schemeClr val="accent6"/>
+                        </a:effectRef>
+                        <a:fontRef idx="minor">
+                          <a:schemeClr val="dk1"/>
+                        </a:fontRef>
+                      </wps:style>
+                      <wps:txbx>
+                        <w:txbxContent>
+                          <w:p>
+                            <w:pPr>
+                              <w:jc w:val="center"/>
+                            </w:pPr>
+                            <w:r>
+                              <w:t>Cart</w:t>
+                            </w:r>
+                            <w:r>
+                              <w:t xml:space="preserve"> </w:t>
+                            </w:r>
+                            <w:bookmarkStart w:id="0" w:name="_GoBack"/>
+                            <w:bookmarkEnd w:id="0"/>
+                            <w:r>
+                              <w:t>Items</w:t>
+                            </w:r>
+                          </w:p>
+                        </w:txbxContent>
+                      </wps:txbx>
+                      <wps:bodyPr rot="0" spcFirstLastPara="0" vertOverflow="overflow" horzOverflow="overflow" vert="horz" wrap="square" lIns="91440" tIns="45720" rIns="91440" bIns="45720" numCol="1" spcCol="0" rtlCol="0" fromWordArt="0" anchor="ctr" anchorCtr="0" forceAA="0" compatLnSpc="1">
+                        <a:prstTxWarp prst="textNoShape">
+                          <a:avLst/>
+                        </a:prstTxWarp>
+                        <a:noAutofit/>
+                      </wps:bodyPr>
+                    </wps:wsp>
+                  </a:graphicData>
+                </a:graphic>
+                <wp14:sizeRelH relativeFrom="margin">
+                  <wp14:pctWidth>0</wp14:pctWidth>
+                </wp14:sizeRelH>
+              </wp:anchor>
+            </w:drawing>
+          </mc:Choice>
+          <mc:Fallback>
+            <w:pict>
+              <v:roundrect id="Rounded Rectangle 51" o:spid="_x0000_s1061" style="position:absolute;margin-left:424.65pt;margin-top:162pt;width:91.5pt;height:56.1pt;z-index:251728896;visibility:visible;mso-wrap-style:square;mso-width-percent:0;mso-wrap-distance-left:9pt;mso-wrap-distance-top:0;mso-wrap-distance-right:9pt;mso-wrap-distance-bottom:0;mso-position-horizontal:absolute;mso-position-horizontal-relative:text;mso-position-vertical:absolute;mso-position-vertical-relative:text;mso-width-percent:0;mso-width-relative:margin;v-text-anchor:middle" arcsize="10923f" o:gfxdata="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" fillcolor="white [3201]" strokecolor="#f79646 [3209]" strokeweight="2pt">
+                <v:textbox>
+                  <w:txbxContent>
+                    <w:p>
+                      <w:pPr>
+                        <w:jc w:val="center"/>
+                      </w:pPr>
+                      <w:r>
+                        <w:t>Cart</w:t>
+                      </w:r>
+                      <w:r>
+                        <w:t xml:space="preserve"> </w:t>
+                      </w:r>
+                      <w:bookmarkStart w:id="1" w:name="_GoBack"/>
+                      <w:bookmarkEnd w:id="1"/>
+                      <w:r>
+                        <w:t>Items</w:t>
+                      </w:r>
+                    </w:p>
+                  </w:txbxContent>
+                </v:textbox>
+              </v:roundrect>
+            </w:pict>
+          </mc:Fallback>
+        </mc:AlternateContent>
+      </w:r>
+      <w:r>
+        <w:rPr>
+          <w:noProof/>
+        </w:rPr>
+        <mc:AlternateContent>
+          <mc:Choice Requires="wps">
+            <w:drawing>
+              <wp:anchor distT="0" distB="0" distL="114300" distR="114300" simplePos="0" relativeHeight="251727872" behindDoc="0" locked="0" layoutInCell="1" allowOverlap="1" wp14:anchorId="3B2875F6" wp14:editId="1A423BCE">
+                <wp:simplePos x="0" y="0"/>
+                <wp:positionH relativeFrom="column">
+                  <wp:posOffset>-744279</wp:posOffset>
+                </wp:positionH>
+                <wp:positionV relativeFrom="paragraph">
+                  <wp:posOffset>2992740</wp:posOffset>
+                </wp:positionV>
+                <wp:extent cx="1180214" cy="723044"/>
+                <wp:effectExtent l="0" t="0" r="20320" b="20320"/>
+                <wp:wrapNone/>
+                <wp:docPr id="39" name="Oval 39"/>
+                <wp:cNvGraphicFramePr/>
+                <a:graphic xmlns:a="http://schemas.openxmlformats.org/drawingml/2006/main">
+                  <a:graphicData uri="http://schemas.microsoft.com/office/word/2010/wordprocessingShape">
+                    <wps:wsp>
+                      <wps:cNvSpPr/>
+                      <wps:spPr>
+                        <a:xfrm>
+                          <a:off x="0" y="0"/>
+                          <a:ext cx="1180214" cy="723044"/>
+                        </a:xfrm>
+                        <a:prstGeom prst="ellipse">
+                          <a:avLst/>
+                        </a:prstGeom>
+                      </wps:spPr>
+                      <wps:style>
+                        <a:lnRef idx="2">
+                          <a:schemeClr val="dk1">
+                            <a:shade val="50000"/>
+                          </a:schemeClr>
+                        </a:lnRef>
+                        <a:fillRef idx="1">
+                          <a:schemeClr val="dk1"/>
+                        </a:fillRef>
+                        <a:effectRef idx="0">
+                          <a:schemeClr val="dk1"/>
+                        </a:effectRef>
+                        <a:fontRef idx="minor">
+                          <a:schemeClr val="lt1"/>
+                        </a:fontRef>
+                      </wps:style>
+                      <wps:txbx>
+                        <w:txbxContent>
+                          <w:p>
+                            <w:pPr>
+                              <w:jc w:val="center"/>
+                            </w:pPr>
+                            <w:proofErr w:type="spellStart"/>
+                            <w:r>
+                              <w:t>CartItems</w:t>
+                            </w:r>
+                            <w:proofErr w:type="spellEnd"/>
+                          </w:p>
+                        </w:txbxContent>
+                      </wps:txbx>
+                      <wps:bodyPr rot="0" spcFirstLastPara="0" vertOverflow="overflow" horzOverflow="overflow" vert="horz" wrap="square" lIns="91440" tIns="45720" rIns="91440" bIns="45720" numCol="1" spcCol="0" rtlCol="0" fromWordArt="0" anchor="ctr" anchorCtr="0" forceAA="0" compatLnSpc="1">
+                        <a:prstTxWarp prst="textNoShape">
+                          <a:avLst/>
+                        </a:prstTxWarp>
+                        <a:noAutofit/>
+                      </wps:bodyPr>
+                    </wps:wsp>
+                  </a:graphicData>
+                </a:graphic>
+              </wp:anchor>
+            </w:drawing>
+          </mc:Choice>
+          <mc:Fallback>
+            <w:pict>
+              <v:oval id="Oval 39" o:spid="_x0000_s1062" style="position:absolute;margin-left:-58.6pt;margin-top:235.65pt;width:92.95pt;height:56.95pt;z-index:251727872;visibility:visible;mso-wrap-style:square;mso-wrap-distance-left:9pt;mso-wrap-distance-top:0;mso-wrap-distance-right:9pt;mso-wrap-distance-bottom:0;mso-position-horizontal:absolute;mso-position-horizontal-relative:text;mso-position-vertical:absolute;mso-position-vertical-relative:text;v-text-anchor:middle" o:gfxdata="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" fillcolor="black [3200]" strokecolor="black [1600]" strokeweight="2pt">
+                <v:textbox>
+                  <w:txbxContent>
+                    <w:p>
+                      <w:pPr>
+                        <w:jc w:val="center"/>
+                      </w:pPr>
+                      <w:proofErr w:type="spellStart"/>
+                      <w:r>
+                        <w:t>CartItems</w:t>
+                      </w:r>
+                      <w:proofErr w:type="spellEnd"/>
+                    </w:p>
+                  </w:txbxContent>
+                </v:textbox>
+              </v:oval>
+            </w:pict>
+          </mc:Fallback>
+        </mc:AlternateContent>
+      </w:r>
+      <w:r>
+        <w:rPr>
+          <w:noProof/>
+        </w:rPr>
+        <mc:AlternateContent>
+          <mc:Choice Requires="wps">
+            <w:drawing>
+              <wp:anchor distT="0" distB="0" distL="114300" distR="114300" simplePos="0" relativeHeight="251726848" behindDoc="0" locked="0" layoutInCell="1" allowOverlap="1" wp14:anchorId="79FD14B7" wp14:editId="7D10AA3C">
+                <wp:simplePos x="0" y="0"/>
+                <wp:positionH relativeFrom="column">
+                  <wp:posOffset>255093</wp:posOffset>
+                </wp:positionH>
+                <wp:positionV relativeFrom="paragraph">
+                  <wp:posOffset>2620630</wp:posOffset>
+                </wp:positionV>
+                <wp:extent cx="286252" cy="372140"/>
+                <wp:effectExtent l="38100" t="0" r="19050" b="66040"/>
+                <wp:wrapNone/>
+                <wp:docPr id="35" name="Straight Arrow Connector 35"/>
+                <wp:cNvGraphicFramePr/>
+                <a:graphic xmlns:a="http://schemas.openxmlformats.org/drawingml/2006/main">
+                  <a:graphicData uri="http://schemas.microsoft.com/office/word/2010/wordprocessingShape">
+                    <wps:wsp>
+                      <wps:cNvCnPr/>
+                      <wps:spPr>
+                        <a:xfrm flipH="1">
+                          <a:off x="0" y="0"/>
+                          <a:ext cx="286252" cy="372140"/>
+                        </a:xfrm>
+                        <a:prstGeom prst="straightConnector1">
+                          <a:avLst/>
+                        </a:prstGeom>
+                        <a:ln>
+                          <a:tailEnd type="arrow"/>
+                        </a:ln>
+                      </wps:spPr>
+                      <wps:style>
+                        <a:lnRef idx="1">
+                          <a:schemeClr val="accent1"/>
+                        </a:lnRef>
+                        <a:fillRef idx="0">
+                          <a:schemeClr val="accent1"/>
+                        </a:fillRef>
+                        <a:effectRef idx="0">
+                          <a:schemeClr val="accent1"/>
+                        </a:effectRef>
+                        <a:fontRef idx="minor">
+                          <a:schemeClr val="tx1"/>
+                        </a:fontRef>
+                      </wps:style>
+                      <wps:bodyPr/>
+                    </wps:wsp>
+                  </a:graphicData>
+                </a:graphic>
+              </wp:anchor>
+            </w:drawing>
+          </mc:Choice>
+          <mc:Fallback>
+            <w:pict>
+              <v:shape id="Straight Arrow Connector 35" o:spid="_x0000_s1026" type="#_x0000_t32" style="position:absolute;margin-left:20.1pt;margin-top:206.35pt;width:22.55pt;height:29.3pt;flip:x;z-index:251726848;visibility:visible;mso-wrap-style:square;mso-wrap-distance-left:9pt;mso-wrap-distance-top:0;mso-wrap-distance-right:9pt;mso-wrap-distance-bottom:0;mso-position-horizontal:absolute;mso-position-horizontal-relative:text;mso-position-vertical:absolute;mso-position-vertical-relative:text" o:gfxdata="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" strokecolor="#4579b8 [3044]">
+                <v:stroke endarrow="open"/>
+              </v:shape>
+            </w:pict>
+          </mc:Fallback>
+        </mc:AlternateContent>
+      </w:r>
+      <w:r>
+        <w:rPr>
+          <w:noProof/>
+        </w:rPr>
+        <mc:AlternateContent>
+          <mc:Choice Requires="wps">
+            <w:drawing>
+              <wp:anchor distT="0" distB="0" distL="114300" distR="114300" simplePos="0" relativeHeight="251725824" behindDoc="0" locked="0" layoutInCell="1" allowOverlap="1" wp14:anchorId="035FC672" wp14:editId="0C4CC6A1">
+                <wp:simplePos x="0" y="0"/>
+                <wp:positionH relativeFrom="column">
+                  <wp:posOffset>-861237</wp:posOffset>
+                </wp:positionH>
+                <wp:positionV relativeFrom="paragraph">
+                  <wp:posOffset>1344723</wp:posOffset>
+                </wp:positionV>
+                <wp:extent cx="1116418" cy="531215"/>
+                <wp:effectExtent l="0" t="0" r="26670" b="21590"/>
+                <wp:wrapNone/>
+                <wp:docPr id="27" name="Oval 27"/>
+                <wp:cNvGraphicFramePr/>
+                <a:graphic xmlns:a="http://schemas.openxmlformats.org/drawingml/2006/main">
+                  <a:graphicData uri="http://schemas.microsoft.com/office/word/2010/wordprocessingShape">
+                    <wps:wsp>
+                      <wps:cNvSpPr/>
+                      <wps:spPr>
+                        <a:xfrm>
+                          <a:off x="0" y="0"/>
+                          <a:ext cx="1116418" cy="531215"/>
+                        </a:xfrm>
+                        <a:prstGeom prst="ellipse">
+                          <a:avLst/>
+                        </a:prstGeom>
+                      </wps:spPr>
+                      <wps:style>
+                        <a:lnRef idx="2">
+                          <a:schemeClr val="dk1">
+                            <a:shade val="50000"/>
+                          </a:schemeClr>
+                        </a:lnRef>
+                        <a:fillRef idx="1">
+                          <a:schemeClr val="dk1"/>
+                        </a:fillRef>
+                        <a:effectRef idx="0">
+                          <a:schemeClr val="dk1"/>
+                        </a:effectRef>
+                        <a:fontRef idx="minor">
+                          <a:schemeClr val="lt1"/>
+                        </a:fontRef>
+                      </wps:style>
+                      <wps:txbx>
+                        <w:txbxContent>
+                          <w:p>
+                            <w:pPr>
+                              <w:jc w:val="center"/>
+                            </w:pPr>
+                            <w:proofErr w:type="spellStart"/>
+                            <w:r>
+                              <w:t>User_ID</w:t>
+                            </w:r>
+                            <w:proofErr w:type="spellEnd"/>
+                          </w:p>
+                        </w:txbxContent>
+                      </wps:txbx>
+                      <wps:bodyPr rot="0" spcFirstLastPara="0" vertOverflow="overflow" horzOverflow="overflow" vert="horz" wrap="square" lIns="91440" tIns="45720" rIns="91440" bIns="45720" numCol="1" spcCol="0" rtlCol="0" fromWordArt="0" anchor="ctr" anchorCtr="0" forceAA="0" compatLnSpc="1">
+                        <a:prstTxWarp prst="textNoShape">
+                          <a:avLst/>
+                        </a:prstTxWarp>
+                        <a:noAutofit/>
+                      </wps:bodyPr>
+                    </wps:wsp>
+                  </a:graphicData>
+                </a:graphic>
+              </wp:anchor>
+            </w:drawing>
+          </mc:Choice>
+          <mc:Fallback>
+            <w:pict>
+              <v:oval id="Oval 27" o:spid="_x0000_s1063" style="position:absolute;margin-left:-67.8pt;margin-top:105.9pt;width:87.9pt;height:41.85pt;z-index:251725824;visibility:visible;mso-wrap-style:square;mso-wrap-distance-left:9pt;mso-wrap-distance-top:0;mso-wrap-distance-right:9pt;mso-wrap-distance-bottom:0;mso-position-horizontal:absolute;mso-position-horizontal-relative:text;mso-position-vertical:absolute;mso-position-vertical-relative:text;v-text-anchor:middle" o:gfxdata="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" fillcolor="black [3200]" strokecolor="black [1600]" strokeweight="2pt">
+                <v:textbox>
+                  <w:txbxContent>
+                    <w:p>
+                      <w:pPr>
+                        <w:jc w:val="center"/>
+                      </w:pPr>
+                      <w:proofErr w:type="spellStart"/>
+                      <w:r>
+                        <w:t>User_ID</w:t>
+                      </w:r>
+                      <w:proofErr w:type="spellEnd"/>
+                    </w:p>
+                  </w:txbxContent>
+                </v:textbox>
+              </v:oval>
+            </w:pict>
+          </mc:Fallback>
+        </mc:AlternateContent>
+      </w:r>
+      <w:r>
+        <w:rPr>
+          <w:noProof/>
+        </w:rPr>
+        <mc:AlternateContent>
+          <mc:Choice Requires="wps">
+            <w:drawing>
+              <wp:anchor distT="0" distB="0" distL="114300" distR="114300" simplePos="0" relativeHeight="251724800" behindDoc="0" locked="0" layoutInCell="1" allowOverlap="1" wp14:anchorId="786CBF57" wp14:editId="7EF556ED">
+                <wp:simplePos x="0" y="0"/>
+                <wp:positionH relativeFrom="column">
+                  <wp:posOffset>-21265</wp:posOffset>
+                </wp:positionH>
+                <wp:positionV relativeFrom="paragraph">
+                  <wp:posOffset>1695598</wp:posOffset>
+                </wp:positionV>
+                <wp:extent cx="552893" cy="180753"/>
+                <wp:effectExtent l="38100" t="57150" r="19050" b="29210"/>
+                <wp:wrapNone/>
+                <wp:docPr id="22" name="Straight Arrow Connector 22"/>
+                <wp:cNvGraphicFramePr/>
+                <a:graphic xmlns:a="http://schemas.openxmlformats.org/drawingml/2006/main">
+                  <a:graphicData uri="http://schemas.microsoft.com/office/word/2010/wordprocessingShape">
+                    <wps:wsp>
+                      <wps:cNvCnPr/>
+                      <wps:spPr>
+                        <a:xfrm flipH="1" flipV="1">
+                          <a:off x="0" y="0"/>
+                          <a:ext cx="552893" cy="180753"/>
+                        </a:xfrm>
+                        <a:prstGeom prst="straightConnector1">
+                          <a:avLst/>
+                        </a:prstGeom>
+                        <a:ln>
+                          <a:tailEnd type="arrow"/>
+                        </a:ln>
+                      </wps:spPr>
+                      <wps:style>
+                        <a:lnRef idx="1">
+                          <a:schemeClr val="accent1"/>
+                        </a:lnRef>
+                        <a:fillRef idx="0">
+                          <a:schemeClr val="accent1"/>
+                        </a:fillRef>
+                        <a:effectRef idx="0">
+                          <a:schemeClr val="accent1"/>
+                        </a:effectRef>
+                        <a:fontRef idx="minor">
+                          <a:schemeClr val="tx1"/>
+                        </a:fontRef>
+                      </wps:style>
+                      <wps:bodyPr/>
+                    </wps:wsp>
+                  </a:graphicData>
+                </a:graphic>
+              </wp:anchor>
+            </w:drawing>
+          </mc:Choice>
+          <mc:Fallback>
+            <w:pict>
+              <v:shape id="Straight Arrow Connector 22" o:spid="_x0000_s1026" type="#_x0000_t32" style="position:absolute;margin-left:-1.65pt;margin-top:133.5pt;width:43.55pt;height:14.25pt;flip:x y;z-index:251724800;visibility:visible;mso-wrap-style:square;mso-wrap-distance-left:9pt;mso-wrap-distance-top:0;mso-wrap-distance-right:9pt;mso-wrap-distance-bottom:0;mso-position-horizontal:absolute;mso-position-horizontal-relative:text;mso-position-vertical:absolute;mso-position-vertical-relative:text" o:gfxdata="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" strokecolor="#4579b8 [3044]">
+                <v:stroke endarrow="open"/>
+              </v:shape>
+            </w:pict>
+          </mc:Fallback>
+        </mc:AlternateContent>
+      </w:r>
+      <w:r>
+        <w:rPr>
+          <w:noProof/>
+        </w:rPr>
+        <mc:AlternateContent>
+          <mc:Choice Requires="wps">
+            <w:drawing>
+              <wp:anchor distT="0" distB="0" distL="114300" distR="114300" simplePos="0" relativeHeight="251723776" behindDoc="0" locked="0" layoutInCell="1" allowOverlap="1" wp14:anchorId="2514B8B6" wp14:editId="26FEE646">
+                <wp:simplePos x="0" y="0"/>
+                <wp:positionH relativeFrom="column">
+                  <wp:posOffset>1807254</wp:posOffset>
+                </wp:positionH>
+                <wp:positionV relativeFrom="paragraph">
+                  <wp:posOffset>1780658</wp:posOffset>
+                </wp:positionV>
+                <wp:extent cx="850886" cy="648586"/>
+                <wp:effectExtent l="0" t="0" r="26035" b="18415"/>
+                <wp:wrapNone/>
+                <wp:docPr id="6" name="Oval 6"/>
+                <wp:cNvGraphicFramePr/>
+                <a:graphic xmlns:a="http://schemas.openxmlformats.org/drawingml/2006/main">
+                  <a:graphicData uri="http://schemas.microsoft.com/office/word/2010/wordprocessingShape">
+                    <wps:wsp>
+                      <wps:cNvSpPr/>
+                      <wps:spPr>
+                        <a:xfrm>
+                          <a:off x="0" y="0"/>
+                          <a:ext cx="850886" cy="648586"/>
+                        </a:xfrm>
+                        <a:prstGeom prst="ellipse">
+                          <a:avLst/>
+                        </a:prstGeom>
+                      </wps:spPr>
+                      <wps:style>
+                        <a:lnRef idx="2">
+                          <a:schemeClr val="dk1">
+                            <a:shade val="50000"/>
+                          </a:schemeClr>
+                        </a:lnRef>
+                        <a:fillRef idx="1">
+                          <a:schemeClr val="dk1"/>
+                        </a:fillRef>
+                        <a:effectRef idx="0">
+                          <a:schemeClr val="dk1"/>
+                        </a:effectRef>
+                        <a:fontRef idx="minor">
+                          <a:schemeClr val="lt1"/>
+                        </a:fontRef>
+                      </wps:style>
+                      <wps:txbx>
+                        <w:txbxContent>
+                          <w:p>
+                            <w:pPr>
+                              <w:jc w:val="center"/>
+                            </w:pPr>
+                            <w:r>
+                              <w:t>ID</w:t>
+                            </w:r>
+                          </w:p>
+                        </w:txbxContent>
+                      </wps:txbx>
+                      <wps:bodyPr rot="0" spcFirstLastPara="0" vertOverflow="overflow" horzOverflow="overflow" vert="horz" wrap="square" lIns="91440" tIns="45720" rIns="91440" bIns="45720" numCol="1" spcCol="0" rtlCol="0" fromWordArt="0" anchor="ctr" anchorCtr="0" forceAA="0" compatLnSpc="1">
+                        <a:prstTxWarp prst="textNoShape">
+                          <a:avLst/>
+                        </a:prstTxWarp>
+                        <a:noAutofit/>
+                      </wps:bodyPr>
+                    </wps:wsp>
+                  </a:graphicData>
+                </a:graphic>
+              </wp:anchor>
+            </w:drawing>
+          </mc:Choice>
+          <mc:Fallback>
+            <w:pict>
+              <v:oval id="Oval 6" o:spid="_x0000_s1064" style="position:absolute;margin-left:142.3pt;margin-top:140.2pt;width:67pt;height:51.05pt;z-index:251723776;visibility:visible;mso-wrap-style:square;mso-wrap-distance-left:9pt;mso-wrap-distance-top:0;mso-wrap-distance-right:9pt;mso-wrap-distance-bottom:0;mso-position-horizontal:absolute;mso-position-horizontal-relative:text;mso-position-vertical:absolute;mso-position-vertical-relative:text;v-text-anchor:middle" o:gfxdata="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" fillcolor="black [3200]" strokecolor="black [1600]" strokeweight="2pt">
+                <v:textbox>
+                  <w:txbxContent>
+                    <w:p>
+                      <w:pPr>
+                        <w:jc w:val="center"/>
+                      </w:pPr>
+                      <w:r>
+                        <w:t>ID</w:t>
+                      </w:r>
+                    </w:p>
+                  </w:txbxContent>
+                </v:textbox>
+              </v:oval>
+            </w:pict>
+          </mc:Fallback>
+        </mc:AlternateContent>
+      </w:r>
+      <w:r>
+        <w:rPr>
+          <w:noProof/>
+        </w:rPr>
+        <mc:AlternateContent>
+          <mc:Choice Requires="wps">
+            <w:drawing>
+              <wp:anchor distT="0" distB="0" distL="114300" distR="114300" simplePos="0" relativeHeight="251722752" behindDoc="0" locked="0" layoutInCell="1" allowOverlap="1" wp14:anchorId="1BD4E233" wp14:editId="50F67F0A">
+                <wp:simplePos x="0" y="0"/>
+                <wp:positionH relativeFrom="column">
+                  <wp:posOffset>1244009</wp:posOffset>
+                </wp:positionH>
+                <wp:positionV relativeFrom="paragraph">
+                  <wp:posOffset>2120900</wp:posOffset>
+                </wp:positionV>
+                <wp:extent cx="563526" cy="74428"/>
+                <wp:effectExtent l="0" t="76200" r="0" b="40005"/>
+                <wp:wrapNone/>
+                <wp:docPr id="2" name="Straight Arrow Connector 2"/>
+                <wp:cNvGraphicFramePr/>
+                <a:graphic xmlns:a="http://schemas.openxmlformats.org/drawingml/2006/main">
+                  <a:graphicData uri="http://schemas.microsoft.com/office/word/2010/wordprocessingShape">
+                    <wps:wsp>
+                      <wps:cNvCnPr/>
+                      <wps:spPr>
+                        <a:xfrm flipV="1">
+                          <a:off x="0" y="0"/>
+                          <a:ext cx="563526" cy="74428"/>
+                        </a:xfrm>
+                        <a:prstGeom prst="straightConnector1">
+                          <a:avLst/>
+                        </a:prstGeom>
+                        <a:ln>
+                          <a:tailEnd type="arrow"/>
+                        </a:ln>
+                      </wps:spPr>
+                      <wps:style>
+                        <a:lnRef idx="1">
+                          <a:schemeClr val="accent1"/>
+                        </a:lnRef>
+                        <a:fillRef idx="0">
+                          <a:schemeClr val="accent1"/>
+                        </a:fillRef>
+                        <a:effectRef idx="0">
+                          <a:schemeClr val="accent1"/>
+                        </a:effectRef>
+                        <a:fontRef idx="minor">
+                          <a:schemeClr val="tx1"/>
+                        </a:fontRef>
+                      </wps:style>
+                      <wps:bodyPr/>
+                    </wps:wsp>
+                  </a:graphicData>
+                </a:graphic>
+              </wp:anchor>
+            </w:drawing>
+          </mc:Choice>
+          <mc:Fallback>
+            <w:pict>
+              <v:shape id="Straight Arrow Connector 2" o:spid="_x0000_s1026" type="#_x0000_t32" style="position:absolute;margin-left:97.95pt;margin-top:167pt;width:44.35pt;height:5.85pt;flip:y;z-index:251722752;visibility:visible;mso-wrap-style:square;mso-wrap-distance-left:9pt;mso-wrap-distance-top:0;mso-wrap-distance-right:9pt;mso-wrap-distance-bottom:0;mso-position-horizontal:absolute;mso-position-horizontal-relative:text;mso-position-vertical:absolute;mso-position-vertical-relative:text" o:gfxdata="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" strokecolor="#4579b8 [3044]">
+                <v:stroke endarrow="open"/>
+              </v:shape>
+            </w:pict>
+          </mc:Fallback>
+        </mc:AlternateContent>
+      </w:r>
+      <w:r>
+        <w:rPr>
+          <w:noProof/>
+        </w:rPr>
+        <mc:AlternateContent>
+          <mc:Choice Requires="wps">
+            <w:drawing>
+              <wp:anchor distT="0" distB="0" distL="114300" distR="114300" simplePos="0" relativeHeight="251721728" behindDoc="0" locked="0" layoutInCell="1" allowOverlap="1" wp14:anchorId="1B748B89" wp14:editId="6119C5A2">
+                <wp:simplePos x="0" y="0"/>
+                <wp:positionH relativeFrom="column">
+                  <wp:posOffset>148855</wp:posOffset>
+                </wp:positionH>
+                <wp:positionV relativeFrom="paragraph">
+                  <wp:posOffset>1876351</wp:posOffset>
+                </wp:positionV>
+                <wp:extent cx="1095153" cy="691116"/>
+                <wp:effectExtent l="0" t="0" r="10160" b="13970"/>
+                <wp:wrapNone/>
+                <wp:docPr id="1" name="Rounded Rectangle 1"/>
+                <wp:cNvGraphicFramePr/>
+                <a:graphic xmlns:a="http://schemas.openxmlformats.org/drawingml/2006/main">
+                  <a:graphicData uri="http://schemas.microsoft.com/office/word/2010/wordprocessingShape">
+                    <wps:wsp>
+                      <wps:cNvSpPr/>
+                      <wps:spPr>
+                        <a:xfrm>
+                          <a:off x="0" y="0"/>
+                          <a:ext cx="1095153" cy="691116"/>
+                        </a:xfrm>
+                        <a:prstGeom prst="roundRect">
+                          <a:avLst/>
+                        </a:prstGeom>
+                      </wps:spPr>
+                      <wps:style>
+                        <a:lnRef idx="2">
+                          <a:schemeClr val="accent6"/>
+                        </a:lnRef>
+                        <a:fillRef idx="1">
+                          <a:schemeClr val="lt1"/>
+                        </a:fillRef>
+                        <a:effectRef idx="0">
+                          <a:schemeClr val="accent6"/>
+                        </a:effectRef>
+                        <a:fontRef idx="minor">
+                          <a:schemeClr val="dk1"/>
+                        </a:fontRef>
+                      </wps:style>
+                      <wps:txbx>
+                        <w:txbxContent>
+                          <w:p>
+                            <w:pPr>
+                              <w:jc w:val="center"/>
+                            </w:pPr>
+                            <w:r>
+                              <w:t>Shopping cart</w:t>
+                            </w:r>
+                          </w:p>
+                        </w:txbxContent>
+                      </wps:txbx>
+                      <wps:bodyPr rot="0" spcFirstLastPara="0" vertOverflow="overflow" horzOverflow="overflow" vert="horz" wrap="square" lIns="91440" tIns="45720" rIns="91440" bIns="45720" numCol="1" spcCol="0" rtlCol="0" fromWordArt="0" anchor="ctr" anchorCtr="0" forceAA="0" compatLnSpc="1">
+                        <a:prstTxWarp prst="textNoShape">
+                          <a:avLst/>
+                        </a:prstTxWarp>
+                        <a:noAutofit/>
+                      </wps:bodyPr>
+                    </wps:wsp>
+                  </a:graphicData>
+                </a:graphic>
+                <wp14:sizeRelH relativeFrom="margin">
+                  <wp14:pctWidth>0</wp14:pctWidth>
+                </wp14:sizeRelH>
+                <wp14:sizeRelV relativeFrom="margin">
+                  <wp14:pctHeight>0</wp14:pctHeight>
+                </wp14:sizeRelV>
+              </wp:anchor>
+            </w:drawing>
+          </mc:Choice>
+          <mc:Fallback>
+            <w:pict>
+              <v:roundrect id="Rounded Rectangle 1" o:spid="_x0000_s1065" style="position:absolute;margin-left:11.7pt;margin-top:147.75pt;width:86.25pt;height:54.4pt;z-index:251721728;visibility:visible;mso-wrap-style:square;mso-width-percent:0;mso-height-percent:0;mso-wrap-distance-left:9pt;mso-wrap-distance-top:0;mso-wrap-distance-right:9pt;mso-wrap-distance-bottom:0;mso-position-horizontal:absolute;mso-position-horizontal-relative:text;mso-position-vertical:absolute;mso-position-vertical-relative:text;mso-width-percent:0;mso-height-percent:0;mso-width-relative:margin;mso-height-relative:margin;v-text-anchor:middle" arcsize="10923f" o:gfxdata="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" fillcolor="white [3201]" strokecolor="#f79646 [3209]" strokeweight="2pt">
+                <v:textbox>
+                  <w:txbxContent>
+                    <w:p>
+                      <w:pPr>
+                        <w:jc w:val="center"/>
+                      </w:pPr>
+                      <w:r>
+                        <w:t>Shopping cart</w:t>
+                      </w:r>
+                    </w:p>
+                  </w:txbxContent>
+                </v:textbox>
+              </v:roundrect>
+            </w:pict>
+          </mc:Fallback>
+        </mc:AlternateContent>
+      </w:r>
+      <w:r>
         <w:tab/>
       </w:r>
       <w:r>
@@ -5177,6 +6869,377 @@
           <w:bCs/>
         </w:rPr>
         <w:t>1</w:t>
+      </w:r>
+    </w:p>
+    <w:p/>
+    <w:p>
+      <w:r>
+        <w:rPr>
+          <w:noProof/>
+        </w:rPr>
+        <mc:AlternateContent>
+          <mc:Choice Requires="wps">
+            <w:drawing>
+              <wp:anchor distT="0" distB="0" distL="114300" distR="114300" simplePos="0" relativeHeight="251744256" behindDoc="0" locked="0" layoutInCell="1" allowOverlap="1">
+                <wp:simplePos x="0" y="0"/>
+                <wp:positionH relativeFrom="column">
+                  <wp:posOffset>2658140</wp:posOffset>
+                </wp:positionH>
+                <wp:positionV relativeFrom="paragraph">
+                  <wp:posOffset>177933</wp:posOffset>
+                </wp:positionV>
+                <wp:extent cx="1303595" cy="956930"/>
+                <wp:effectExtent l="0" t="0" r="11430" b="15240"/>
+                <wp:wrapNone/>
+                <wp:docPr id="81" name="Diamond 81"/>
+                <wp:cNvGraphicFramePr/>
+                <a:graphic xmlns:a="http://schemas.openxmlformats.org/drawingml/2006/main">
+                  <a:graphicData uri="http://schemas.microsoft.com/office/word/2010/wordprocessingShape">
+                    <wps:wsp>
+                      <wps:cNvSpPr/>
+                      <wps:spPr>
+                        <a:xfrm>
+                          <a:off x="0" y="0"/>
+                          <a:ext cx="1303595" cy="956930"/>
+                        </a:xfrm>
+                        <a:prstGeom prst="diamond">
+                          <a:avLst/>
+                        </a:prstGeom>
+                      </wps:spPr>
+                      <wps:style>
+                        <a:lnRef idx="2">
+                          <a:schemeClr val="accent1">
+                            <a:shade val="50000"/>
+                          </a:schemeClr>
+                        </a:lnRef>
+                        <a:fillRef idx="1">
+                          <a:schemeClr val="accent1"/>
+                        </a:fillRef>
+                        <a:effectRef idx="0">
+                          <a:schemeClr val="accent1"/>
+                        </a:effectRef>
+                        <a:fontRef idx="minor">
+                          <a:schemeClr val="lt1"/>
+                        </a:fontRef>
+                      </wps:style>
+                      <wps:txbx>
+                        <w:txbxContent>
+                          <w:p>
+                            <w:pPr>
+                              <w:jc w:val="center"/>
+                            </w:pPr>
+                            <w:proofErr w:type="gramStart"/>
+                            <w:r>
+                              <w:t>appear</w:t>
+                            </w:r>
+                            <w:proofErr w:type="gramEnd"/>
+                          </w:p>
+                        </w:txbxContent>
+                      </wps:txbx>
+                      <wps:bodyPr rot="0" spcFirstLastPara="0" vertOverflow="overflow" horzOverflow="overflow" vert="horz" wrap="square" lIns="91440" tIns="45720" rIns="91440" bIns="45720" numCol="1" spcCol="0" rtlCol="0" fromWordArt="0" anchor="ctr" anchorCtr="0" forceAA="0" compatLnSpc="1">
+                        <a:prstTxWarp prst="textNoShape">
+                          <a:avLst/>
+                        </a:prstTxWarp>
+                        <a:noAutofit/>
+                      </wps:bodyPr>
+                    </wps:wsp>
+                  </a:graphicData>
+                </a:graphic>
+                <wp14:sizeRelH relativeFrom="margin">
+                  <wp14:pctWidth>0</wp14:pctWidth>
+                </wp14:sizeRelH>
+                <wp14:sizeRelV relativeFrom="margin">
+                  <wp14:pctHeight>0</wp14:pctHeight>
+                </wp14:sizeRelV>
+              </wp:anchor>
+            </w:drawing>
+          </mc:Choice>
+          <mc:Fallback>
+            <w:pict>
+              <v:shape id="Diamond 81" o:spid="_x0000_s1066" type="#_x0000_t4" style="position:absolute;margin-left:209.3pt;margin-top:14pt;width:102.65pt;height:75.35pt;z-index:251744256;visibility:visible;mso-wrap-style:square;mso-width-percent:0;mso-height-percent:0;mso-wrap-distance-left:9pt;mso-wrap-distance-top:0;mso-wrap-distance-right:9pt;mso-wrap-distance-bottom:0;mso-position-horizontal:absolute;mso-position-horizontal-relative:text;mso-position-vertical:absolute;mso-position-vertical-relative:text;mso-width-percent:0;mso-height-percent:0;mso-width-relative:margin;mso-height-relative:margin;v-text-anchor:middle" o:gfxdata="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" fillcolor="#4f81bd [3204]" strokecolor="#243f60 [1604]" strokeweight="2pt">
+                <v:textbox>
+                  <w:txbxContent>
+                    <w:p>
+                      <w:pPr>
+                        <w:jc w:val="center"/>
+                      </w:pPr>
+                      <w:proofErr w:type="gramStart"/>
+                      <w:r>
+                        <w:t>appear</w:t>
+                      </w:r>
+                      <w:proofErr w:type="gramEnd"/>
+                    </w:p>
+                  </w:txbxContent>
+                </v:textbox>
+              </v:shape>
+            </w:pict>
+          </mc:Fallback>
+        </mc:AlternateContent>
+      </w:r>
+    </w:p>
+    <w:p/>
+    <w:p/>
+    <w:p>
+      <w:r>
+        <w:rPr>
+          <w:noProof/>
+        </w:rPr>
+        <mc:AlternateContent>
+          <mc:Choice Requires="wps">
+            <w:drawing>
+              <wp:anchor distT="0" distB="0" distL="114300" distR="114300" simplePos="0" relativeHeight="251745280" behindDoc="0" locked="0" layoutInCell="1" allowOverlap="1" wp14:anchorId="0B3250A7" wp14:editId="244CBD09">
+                <wp:simplePos x="0" y="0"/>
+                <wp:positionH relativeFrom="column">
+                  <wp:posOffset>3625702</wp:posOffset>
+                </wp:positionH>
+                <wp:positionV relativeFrom="paragraph">
+                  <wp:posOffset>-4903</wp:posOffset>
+                </wp:positionV>
+                <wp:extent cx="1764665" cy="584141"/>
+                <wp:effectExtent l="0" t="0" r="83185" b="83185"/>
+                <wp:wrapNone/>
+                <wp:docPr id="82" name="Straight Arrow Connector 82"/>
+                <wp:cNvGraphicFramePr/>
+                <a:graphic xmlns:a="http://schemas.openxmlformats.org/drawingml/2006/main">
+                  <a:graphicData uri="http://schemas.microsoft.com/office/word/2010/wordprocessingShape">
+                    <wps:wsp>
+                      <wps:cNvCnPr/>
+                      <wps:spPr>
+                        <a:xfrm>
+                          <a:off x="0" y="0"/>
+                          <a:ext cx="1764665" cy="584141"/>
+                        </a:xfrm>
+                        <a:prstGeom prst="straightConnector1">
+                          <a:avLst/>
+                        </a:prstGeom>
+                        <a:ln>
+                          <a:tailEnd type="arrow"/>
+                        </a:ln>
+                      </wps:spPr>
+                      <wps:style>
+                        <a:lnRef idx="1">
+                          <a:schemeClr val="accent1"/>
+                        </a:lnRef>
+                        <a:fillRef idx="0">
+                          <a:schemeClr val="accent1"/>
+                        </a:fillRef>
+                        <a:effectRef idx="0">
+                          <a:schemeClr val="accent1"/>
+                        </a:effectRef>
+                        <a:fontRef idx="minor">
+                          <a:schemeClr val="tx1"/>
+                        </a:fontRef>
+                      </wps:style>
+                      <wps:bodyPr/>
+                    </wps:wsp>
+                  </a:graphicData>
+                </a:graphic>
+                <wp14:sizeRelH relativeFrom="margin">
+                  <wp14:pctWidth>0</wp14:pctWidth>
+                </wp14:sizeRelH>
+                <wp14:sizeRelV relativeFrom="margin">
+                  <wp14:pctHeight>0</wp14:pctHeight>
+                </wp14:sizeRelV>
+              </wp:anchor>
+            </w:drawing>
+          </mc:Choice>
+          <mc:Fallback>
+            <w:pict>
+              <v:shape id="Straight Arrow Connector 82" o:spid="_x0000_s1026" type="#_x0000_t32" style="position:absolute;margin-left:285.5pt;margin-top:-.4pt;width:138.95pt;height:46pt;z-index:251745280;visibility:visible;mso-wrap-style:square;mso-width-percent:0;mso-height-percent:0;mso-wrap-distance-left:9pt;mso-wrap-distance-top:0;mso-wrap-distance-right:9pt;mso-wrap-distance-bottom:0;mso-position-horizontal:absolute;mso-position-horizontal-relative:text;mso-position-vertical:absolute;mso-position-vertical-relative:text;mso-width-percent:0;mso-height-percent:0;mso-width-relative:margin;mso-height-relative:margin" o:gfxdata="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" strokecolor="#4579b8 [3044]">
+                <v:stroke endarrow="open"/>
+              </v:shape>
+            </w:pict>
+          </mc:Fallback>
+        </mc:AlternateContent>
+      </w:r>
+    </w:p>
+    <w:p>
+      <w:pPr>
+        <w:tabs>
+          <w:tab w:val="left" w:pos="8272"/>
+        </w:tabs>
+        <w:rPr>
+          <w:b/>
+          <w:bCs/>
+        </w:rPr>
+      </w:pPr>
+      <w:r>
+        <w:tab/>
+      </w:r>
+      <w:r>
+        <w:rPr>
+          <w:b/>
+          <w:bCs/>
+        </w:rPr>
+        <w:t>M</w:t>
+      </w:r>
+    </w:p>
+    <w:p>
+      <w:pPr>
+        <w:tabs>
+          <w:tab w:val="left" w:pos="2060"/>
+          <w:tab w:val="left" w:pos="8288"/>
+        </w:tabs>
+        <w:rPr>
+          <w:b/>
+          <w:bCs/>
+        </w:rPr>
+      </w:pPr>
+      <w:r>
+        <w:rPr>
+          <w:noProof/>
+        </w:rPr>
+        <mc:AlternateContent>
+          <mc:Choice Requires="wps">
+            <w:drawing>
+              <wp:anchor distT="0" distB="0" distL="114300" distR="114300" simplePos="0" relativeHeight="251742208" behindDoc="0" locked="0" layoutInCell="1" allowOverlap="1">
+                <wp:simplePos x="0" y="0"/>
+                <wp:positionH relativeFrom="column">
+                  <wp:posOffset>3519200</wp:posOffset>
+                </wp:positionH>
+                <wp:positionV relativeFrom="paragraph">
+                  <wp:posOffset>305996</wp:posOffset>
+                </wp:positionV>
+                <wp:extent cx="1850242" cy="0"/>
+                <wp:effectExtent l="0" t="76200" r="17145" b="114300"/>
+                <wp:wrapNone/>
+                <wp:docPr id="79" name="Straight Arrow Connector 79"/>
+                <wp:cNvGraphicFramePr/>
+                <a:graphic xmlns:a="http://schemas.openxmlformats.org/drawingml/2006/main">
+                  <a:graphicData uri="http://schemas.microsoft.com/office/word/2010/wordprocessingShape">
+                    <wps:wsp>
+                      <wps:cNvCnPr/>
+                      <wps:spPr>
+                        <a:xfrm>
+                          <a:off x="0" y="0"/>
+                          <a:ext cx="1850242" cy="0"/>
+                        </a:xfrm>
+                        <a:prstGeom prst="straightConnector1">
+                          <a:avLst/>
+                        </a:prstGeom>
+                        <a:ln>
+                          <a:tailEnd type="arrow"/>
+                        </a:ln>
+                      </wps:spPr>
+                      <wps:style>
+                        <a:lnRef idx="1">
+                          <a:schemeClr val="accent1"/>
+                        </a:lnRef>
+                        <a:fillRef idx="0">
+                          <a:schemeClr val="accent1"/>
+                        </a:fillRef>
+                        <a:effectRef idx="0">
+                          <a:schemeClr val="accent1"/>
+                        </a:effectRef>
+                        <a:fontRef idx="minor">
+                          <a:schemeClr val="tx1"/>
+                        </a:fontRef>
+                      </wps:style>
+                      <wps:bodyPr/>
+                    </wps:wsp>
+                  </a:graphicData>
+                </a:graphic>
+              </wp:anchor>
+            </w:drawing>
+          </mc:Choice>
+          <mc:Fallback>
+            <w:pict>
+              <v:shape id="Straight Arrow Connector 79" o:spid="_x0000_s1026" type="#_x0000_t32" style="position:absolute;margin-left:277.1pt;margin-top:24.1pt;width:145.7pt;height:0;z-index:251742208;visibility:visible;mso-wrap-style:square;mso-wrap-distance-left:9pt;mso-wrap-distance-top:0;mso-wrap-distance-right:9pt;mso-wrap-distance-bottom:0;mso-position-horizontal:absolute;mso-position-horizontal-relative:text;mso-position-vertical:absolute;mso-position-vertical-relative:text" o:gfxdata="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" strokecolor="#4579b8 [3044]">
+                <v:stroke endarrow="open"/>
+              </v:shape>
+            </w:pict>
+          </mc:Fallback>
+        </mc:AlternateContent>
+      </w:r>
+      <w:r>
+        <w:rPr>
+          <w:noProof/>
+        </w:rPr>
+        <mc:AlternateContent>
+          <mc:Choice Requires="wps">
+            <w:drawing>
+              <wp:anchor distT="0" distB="0" distL="114300" distR="114300" simplePos="0" relativeHeight="251740160" behindDoc="0" locked="0" layoutInCell="1" allowOverlap="1" wp14:anchorId="2868ED75" wp14:editId="5C6A7BCB">
+                <wp:simplePos x="0" y="0"/>
+                <wp:positionH relativeFrom="column">
+                  <wp:posOffset>1296670</wp:posOffset>
+                </wp:positionH>
+                <wp:positionV relativeFrom="paragraph">
+                  <wp:posOffset>305435</wp:posOffset>
+                </wp:positionV>
+                <wp:extent cx="1360805" cy="0"/>
+                <wp:effectExtent l="0" t="76200" r="10795" b="114300"/>
+                <wp:wrapNone/>
+                <wp:docPr id="77" name="Straight Arrow Connector 77"/>
+                <wp:cNvGraphicFramePr/>
+                <a:graphic xmlns:a="http://schemas.openxmlformats.org/drawingml/2006/main">
+                  <a:graphicData uri="http://schemas.microsoft.com/office/word/2010/wordprocessingShape">
+                    <wps:wsp>
+                      <wps:cNvCnPr/>
+                      <wps:spPr>
+                        <a:xfrm flipV="1">
+                          <a:off x="0" y="0"/>
+                          <a:ext cx="1360805" cy="0"/>
+                        </a:xfrm>
+                        <a:prstGeom prst="straightConnector1">
+                          <a:avLst/>
+                        </a:prstGeom>
+                        <a:ln>
+                          <a:tailEnd type="arrow"/>
+                        </a:ln>
+                      </wps:spPr>
+                      <wps:style>
+                        <a:lnRef idx="1">
+                          <a:schemeClr val="accent1"/>
+                        </a:lnRef>
+                        <a:fillRef idx="0">
+                          <a:schemeClr val="accent1"/>
+                        </a:fillRef>
+                        <a:effectRef idx="0">
+                          <a:schemeClr val="accent1"/>
+                        </a:effectRef>
+                        <a:fontRef idx="minor">
+                          <a:schemeClr val="tx1"/>
+                        </a:fontRef>
+                      </wps:style>
+                      <wps:bodyPr/>
+                    </wps:wsp>
+                  </a:graphicData>
+                </a:graphic>
+                <wp14:sizeRelH relativeFrom="margin">
+                  <wp14:pctWidth>0</wp14:pctWidth>
+                </wp14:sizeRelH>
+                <wp14:sizeRelV relativeFrom="margin">
+                  <wp14:pctHeight>0</wp14:pctHeight>
+                </wp14:sizeRelV>
+              </wp:anchor>
+            </w:drawing>
+          </mc:Choice>
+          <mc:Fallback>
+            <w:pict>
+              <v:shape id="Straight Arrow Connector 77" o:spid="_x0000_s1026" type="#_x0000_t32" style="position:absolute;margin-left:102.1pt;margin-top:24.05pt;width:107.15pt;height:0;flip:y;z-index:251740160;visibility:visible;mso-wrap-style:square;mso-width-percent:0;mso-height-percent:0;mso-wrap-distance-left:9pt;mso-wrap-distance-top:0;mso-wrap-distance-right:9pt;mso-wrap-distance-bottom:0;mso-position-horizontal:absolute;mso-position-horizontal-relative:text;mso-position-vertical:absolute;mso-position-vertical-relative:text;mso-width-percent:0;mso-height-percent:0;mso-width-relative:margin;mso-height-relative:margin" o:gfxdata="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" strokecolor="#4579b8 [3044]">
+                <v:stroke endarrow="open"/>
+              </v:shape>
+            </w:pict>
+          </mc:Fallback>
+        </mc:AlternateContent>
+      </w:r>
+      <w:r>
+        <w:tab/>
+      </w:r>
+      <w:r>
+        <w:rPr>
+          <w:b/>
+          <w:bCs/>
+        </w:rPr>
+        <w:t>1</w:t>
+      </w:r>
+      <w:r>
+        <w:rPr>
+          <w:b/>
+          <w:bCs/>
+        </w:rPr>
+        <w:tab/>
+        <w:t>M</w:t>
       </w:r>
     </w:p>
     <w:sectPr>

</xml_diff>